<commit_message>
Frontend sort of made, working on backend
</commit_message>
<xml_diff>
--- a/Dokumentasjon/Filler/Database-beskrivelse.docx
+++ b/Dokumentasjon/Filler/Database-beskrivelse.docx
@@ -1,10 +1,10 @@
 
 <file path=word/document.xml><?xml version="1.0" encoding="utf-8"?>
-<w:document xmlns:wpc="http://schemas.microsoft.com/office/word/2010/wordprocessingCanvas" xmlns:cx="http://schemas.microsoft.com/office/drawing/2014/chartex" xmlns:cx1="http://schemas.microsoft.com/office/drawing/2015/9/8/chartex" xmlns:cx2="http://schemas.microsoft.com/office/drawing/2015/10/21/chartex" xmlns:cx3="http://schemas.microsoft.com/office/drawing/2016/5/9/chartex" xmlns:cx4="http://schemas.microsoft.com/office/drawing/2016/5/10/chartex" xmlns:cx5="http://schemas.microsoft.com/office/drawing/2016/5/11/chartex" xmlns:cx6="http://schemas.microsoft.com/office/drawing/2016/5/12/chartex" xmlns:cx7="http://schemas.microsoft.com/office/drawing/2016/5/13/chartex" xmlns:cx8="http://schemas.microsoft.com/office/drawing/2016/5/14/chartex" xmlns:mc="http://schemas.openxmlformats.org/markup-compatibility/2006" xmlns:aink="http://schemas.microsoft.com/office/drawing/2016/ink" xmlns:am3d="http://schemas.microsoft.com/office/drawing/2017/model3d" xmlns:o="urn:schemas-microsoft-com:office:office" xmlns:oel="http://schemas.microsoft.com/office/2019/extlst" xmlns:r="http://schemas.openxmlformats.org/officeDocument/2006/relationships" xmlns:m="http://schemas.openxmlformats.org/officeDocument/2006/math" xmlns:v="urn:schemas-microsoft-com:vml" xmlns:wp14="http://schemas.microsoft.com/office/word/2010/wordprocessingDrawing" xmlns:wp="http://schemas.openxmlformats.org/drawingml/2006/wordprocessingDrawing" xmlns:w10="urn:schemas-microsoft-com:office:word" xmlns:w="http://schemas.openxmlformats.org/wordprocessingml/2006/main" xmlns:w14="http://schemas.microsoft.com/office/word/2010/wordml" xmlns:w15="http://schemas.microsoft.com/office/word/2012/wordml" xmlns:w16cex="http://schemas.microsoft.com/office/word/2018/wordml/cex" xmlns:w16cid="http://schemas.microsoft.com/office/word/2016/wordml/cid" xmlns:w16="http://schemas.microsoft.com/office/word/2018/wordml" xmlns:w16sdtdh="http://schemas.microsoft.com/office/word/2020/wordml/sdtdatahash" xmlns:w16se="http://schemas.microsoft.com/office/word/2015/wordml/symex" xmlns:wpg="http://schemas.microsoft.com/office/word/2010/wordprocessingGroup" xmlns:wpi="http://schemas.microsoft.com/office/word/2010/wordprocessingInk" xmlns:wne="http://schemas.microsoft.com/office/word/2006/wordml" xmlns:wps="http://schemas.microsoft.com/office/word/2010/wordprocessingShape" mc:Ignorable="w14 w15 w16se w16cid w16 w16cex w16sdtdh wp14">
+<w:document xmlns:wpc="http://schemas.microsoft.com/office/word/2010/wordprocessingCanvas" xmlns:cx="http://schemas.microsoft.com/office/drawing/2014/chartex" xmlns:cx1="http://schemas.microsoft.com/office/drawing/2015/9/8/chartex" xmlns:cx2="http://schemas.microsoft.com/office/drawing/2015/10/21/chartex" xmlns:cx3="http://schemas.microsoft.com/office/drawing/2016/5/9/chartex" xmlns:cx4="http://schemas.microsoft.com/office/drawing/2016/5/10/chartex" xmlns:cx5="http://schemas.microsoft.com/office/drawing/2016/5/11/chartex" xmlns:cx6="http://schemas.microsoft.com/office/drawing/2016/5/12/chartex" xmlns:cx7="http://schemas.microsoft.com/office/drawing/2016/5/13/chartex" xmlns:cx8="http://schemas.microsoft.com/office/drawing/2016/5/14/chartex" xmlns:mc="http://schemas.openxmlformats.org/markup-compatibility/2006" xmlns:aink="http://schemas.microsoft.com/office/drawing/2016/ink" xmlns:am3d="http://schemas.microsoft.com/office/drawing/2017/model3d" xmlns:o="urn:schemas-microsoft-com:office:office" xmlns:oel="http://schemas.microsoft.com/office/2019/extlst" xmlns:r="http://schemas.openxmlformats.org/officeDocument/2006/relationships" xmlns:m="http://schemas.openxmlformats.org/officeDocument/2006/math" xmlns:v="urn:schemas-microsoft-com:vml" xmlns:wp14="http://schemas.microsoft.com/office/word/2010/wordprocessingDrawing" xmlns:wp="http://schemas.openxmlformats.org/drawingml/2006/wordprocessingDrawing" xmlns:w10="urn:schemas-microsoft-com:office:word" xmlns:w="http://schemas.openxmlformats.org/wordprocessingml/2006/main" xmlns:w14="http://schemas.microsoft.com/office/word/2010/wordml" xmlns:w15="http://schemas.microsoft.com/office/word/2012/wordml" xmlns:w16cex="http://schemas.microsoft.com/office/word/2018/wordml/cex" xmlns:w16cid="http://schemas.microsoft.com/office/word/2016/wordml/cid" xmlns:w16="http://schemas.microsoft.com/office/word/2018/wordml" xmlns:w16du="http://schemas.microsoft.com/office/word/2023/wordml/word16du" xmlns:w16sdtdh="http://schemas.microsoft.com/office/word/2020/wordml/sdtdatahash" xmlns:w16se="http://schemas.microsoft.com/office/word/2015/wordml/symex" xmlns:wpg="http://schemas.microsoft.com/office/word/2010/wordprocessingGroup" xmlns:wpi="http://schemas.microsoft.com/office/word/2010/wordprocessingInk" xmlns:wne="http://schemas.microsoft.com/office/word/2006/wordml" xmlns:wps="http://schemas.microsoft.com/office/word/2010/wordprocessingShape" mc:Ignorable="w14 w15 w16se w16cid w16 w16cex w16sdtdh w16du wp14">
   <w:body>
     <w:p>
       <w:pPr>
-        <w:pStyle w:val="Overskrift1"/>
+        <w:pStyle w:val="Heading1"/>
       </w:pPr>
       <w:r>
         <w:t>Database modell:</w:t>
@@ -23,10 +23,10 @@
           <w:noProof/>
         </w:rPr>
         <w:drawing>
-          <wp:inline distT="0" distB="0" distL="0" distR="0" wp14:anchorId="4D1064BE" wp14:editId="41CD3BF4">
-            <wp:extent cx="5756275" cy="3255645"/>
-            <wp:effectExtent l="0" t="0" r="0" b="1905"/>
-            <wp:docPr id="770413080" name="Bilde 3"/>
+          <wp:inline distT="0" distB="0" distL="0" distR="0" wp14:anchorId="36307059" wp14:editId="0B8E8D73">
+            <wp:extent cx="5756275" cy="2306955"/>
+            <wp:effectExtent l="0" t="0" r="0" b="0"/>
+            <wp:docPr id="1170501114" name="Bilde 1"/>
             <wp:cNvGraphicFramePr>
               <a:graphicFrameLocks xmlns:a="http://schemas.openxmlformats.org/drawingml/2006/main" noChangeAspect="1"/>
             </wp:cNvGraphicFramePr>
@@ -34,13 +34,13 @@
               <a:graphicData uri="http://schemas.openxmlformats.org/drawingml/2006/picture">
                 <pic:pic xmlns:pic="http://schemas.openxmlformats.org/drawingml/2006/picture">
                   <pic:nvPicPr>
-                    <pic:cNvPr id="0" name="Picture 3"/>
+                    <pic:cNvPr id="0" name="Picture 1"/>
                     <pic:cNvPicPr>
                       <a:picLocks noChangeAspect="1" noChangeArrowheads="1"/>
                     </pic:cNvPicPr>
                   </pic:nvPicPr>
                   <pic:blipFill>
-                    <a:blip r:embed="rId4">
+                    <a:blip r:embed="rId5">
                       <a:extLst>
                         <a:ext uri="{28A0092B-C50C-407E-A947-70E740481C1C}">
                           <a14:useLocalDpi xmlns:a14="http://schemas.microsoft.com/office/drawing/2010/main" val="0"/>
@@ -55,7 +55,7 @@
                   <pic:spPr bwMode="auto">
                     <a:xfrm>
                       <a:off x="0" y="0"/>
-                      <a:ext cx="5756275" cy="3255645"/>
+                      <a:ext cx="5756275" cy="2306955"/>
                     </a:xfrm>
                     <a:prstGeom prst="rect">
                       <a:avLst/>
@@ -74,7 +74,7 @@
     </w:p>
     <w:p>
       <w:pPr>
-        <w:pStyle w:val="Overskrift2"/>
+        <w:pStyle w:val="Heading2"/>
       </w:pPr>
       <w:r>
         <w:t>Bruker - tabell</w:t>
@@ -104,7 +104,7 @@
         <w:t>brukernavn</w:t>
       </w:r>
       <w:r>
-        <w:t xml:space="preserve"> og </w:t>
+        <w:t xml:space="preserve">, </w:t>
       </w:r>
       <w:r>
         <w:rPr>
@@ -114,7 +114,10 @@
         <w:t>passord</w:t>
       </w:r>
       <w:r>
-        <w:t xml:space="preserve"> + </w:t>
+        <w:t xml:space="preserve"> og</w:t>
+      </w:r>
+      <w:r>
+        <w:t xml:space="preserve"> </w:t>
       </w:r>
       <w:proofErr w:type="spellStart"/>
       <w:r>
@@ -180,7 +183,15 @@
         <w:t>Passord</w:t>
       </w:r>
       <w:r>
-        <w:t xml:space="preserve"> er passordet du skriver inn men </w:t>
+        <w:t xml:space="preserve"> er passordet du skriver </w:t>
+      </w:r>
+      <w:proofErr w:type="gramStart"/>
+      <w:r>
+        <w:t>inn</w:t>
+      </w:r>
+      <w:proofErr w:type="gramEnd"/>
+      <w:r>
+        <w:t xml:space="preserve"> men </w:t>
       </w:r>
       <w:proofErr w:type="spellStart"/>
       <w:r>
@@ -189,223 +200,6 @@
       <w:proofErr w:type="spellEnd"/>
       <w:r>
         <w:t xml:space="preserve"> eller saltet</w:t>
-      </w:r>
-    </w:p>
-    <w:p>
-      <w:r>
-        <w:tab/>
-      </w:r>
-      <w:proofErr w:type="spellStart"/>
-      <w:r>
-        <w:rPr>
-          <w:i/>
-          <w:iCs/>
-        </w:rPr>
-        <w:t>Admin</w:t>
-      </w:r>
-      <w:proofErr w:type="spellEnd"/>
-      <w:r>
-        <w:t xml:space="preserve"> ka</w:t>
-      </w:r>
-      <w:r>
-        <w:t>n være 0 (kunde), 1 (</w:t>
-      </w:r>
-      <w:r>
-        <w:t>ansatt)</w:t>
-      </w:r>
-      <w:r>
-        <w:t>, 2</w:t>
-      </w:r>
-      <w:r>
-        <w:t xml:space="preserve"> (</w:t>
-      </w:r>
-      <w:proofErr w:type="spellStart"/>
-      <w:r>
-        <w:t>admin</w:t>
-      </w:r>
-      <w:proofErr w:type="spellEnd"/>
-      <w:r>
-        <w:t>)</w:t>
-      </w:r>
-      <w:r>
-        <w:t>.</w:t>
-      </w:r>
-      <w:r>
-        <w:t xml:space="preserve"> </w:t>
-      </w:r>
-      <w:r>
-        <w:t>Hver ro</w:t>
-      </w:r>
-      <w:r>
-        <w:t>l</w:t>
-      </w:r>
-      <w:r>
-        <w:t xml:space="preserve">le kommer til å få spesifikke </w:t>
-      </w:r>
-      <w:r>
-        <w:t>rettigheter: Kunder kan lage en problem</w:t>
-      </w:r>
-      <w:r>
-        <w:t xml:space="preserve">, Ansatt kan svare på de </w:t>
-      </w:r>
-      <w:r>
-        <w:t>problemene</w:t>
-      </w:r>
-      <w:r>
-        <w:t xml:space="preserve"> og </w:t>
-      </w:r>
-      <w:proofErr w:type="spellStart"/>
-      <w:r>
-        <w:t>Admin</w:t>
-      </w:r>
-      <w:proofErr w:type="spellEnd"/>
-      <w:r>
-        <w:t xml:space="preserve"> kan slette bruker og problemer.</w:t>
-      </w:r>
-    </w:p>
-    <w:p>
-      <w:pPr>
-        <w:pStyle w:val="Overskrift2"/>
-      </w:pPr>
-      <w:r>
-        <w:t>Problem - tabell</w:t>
-      </w:r>
-    </w:p>
-    <w:p>
-      <w:r>
-        <w:t>Et problem</w:t>
-      </w:r>
-      <w:r>
-        <w:t xml:space="preserve"> </w:t>
-      </w:r>
-      <w:r>
-        <w:t xml:space="preserve">har </w:t>
-      </w:r>
-      <w:proofErr w:type="spellStart"/>
-      <w:r>
-        <w:rPr>
-          <w:i/>
-          <w:iCs/>
-        </w:rPr>
-        <w:t>Id_</w:t>
-      </w:r>
-      <w:r>
-        <w:rPr>
-          <w:i/>
-          <w:iCs/>
-        </w:rPr>
-        <w:t>problem</w:t>
-      </w:r>
-      <w:proofErr w:type="spellEnd"/>
-      <w:r>
-        <w:t xml:space="preserve">, </w:t>
-      </w:r>
-      <w:proofErr w:type="spellStart"/>
-      <w:r>
-        <w:rPr>
-          <w:i/>
-          <w:iCs/>
-        </w:rPr>
-        <w:t>forfatter_id</w:t>
-      </w:r>
-      <w:proofErr w:type="spellEnd"/>
-      <w:r>
-        <w:t xml:space="preserve">, </w:t>
-      </w:r>
-      <w:proofErr w:type="spellStart"/>
-      <w:r>
-        <w:rPr>
-          <w:i/>
-          <w:iCs/>
-        </w:rPr>
-        <w:t>problem_title</w:t>
-      </w:r>
-      <w:proofErr w:type="spellEnd"/>
-      <w:r>
-        <w:rPr>
-          <w:i/>
-          <w:iCs/>
-        </w:rPr>
-        <w:t xml:space="preserve">, </w:t>
-      </w:r>
-      <w:proofErr w:type="spellStart"/>
-      <w:r>
-        <w:rPr>
-          <w:i/>
-          <w:iCs/>
-        </w:rPr>
-        <w:t>problem_text</w:t>
-      </w:r>
-      <w:proofErr w:type="spellEnd"/>
-      <w:r>
-        <w:rPr>
-          <w:i/>
-          <w:iCs/>
-        </w:rPr>
-        <w:t xml:space="preserve">, </w:t>
-      </w:r>
-      <w:proofErr w:type="spellStart"/>
-      <w:r>
-        <w:rPr>
-          <w:i/>
-          <w:iCs/>
-        </w:rPr>
-        <w:t>problem_</w:t>
-      </w:r>
-      <w:r>
-        <w:rPr>
-          <w:i/>
-          <w:iCs/>
-        </w:rPr>
-        <w:t>status</w:t>
-      </w:r>
-      <w:proofErr w:type="spellEnd"/>
-      <w:r>
-        <w:rPr>
-          <w:i/>
-          <w:iCs/>
-        </w:rPr>
-        <w:t xml:space="preserve"> </w:t>
-      </w:r>
-      <w:r>
-        <w:t xml:space="preserve">og </w:t>
-      </w:r>
-      <w:proofErr w:type="spellStart"/>
-      <w:r>
-        <w:rPr>
-          <w:i/>
-          <w:iCs/>
-        </w:rPr>
-        <w:t>problem_hashtags</w:t>
-      </w:r>
-      <w:proofErr w:type="spellEnd"/>
-      <w:r>
-        <w:t>.</w:t>
-      </w:r>
-    </w:p>
-    <w:p>
-      <w:r>
-        <w:tab/>
-      </w:r>
-      <w:proofErr w:type="spellStart"/>
-      <w:r>
-        <w:rPr>
-          <w:i/>
-          <w:iCs/>
-        </w:rPr>
-        <w:t>Id_problem</w:t>
-      </w:r>
-      <w:proofErr w:type="spellEnd"/>
-      <w:r>
-        <w:t xml:space="preserve"> er problemet til id (</w:t>
-      </w:r>
-      <w:proofErr w:type="spellStart"/>
-      <w:r>
-        <w:t>hihi</w:t>
-      </w:r>
-      <w:proofErr w:type="spellEnd"/>
-      <w:r>
-        <w:t>)</w:t>
       </w:r>
     </w:p>
     <w:p>
@@ -418,6 +212,282 @@
           <w:i/>
           <w:iCs/>
         </w:rPr>
+        <w:t>clearance</w:t>
+      </w:r>
+      <w:proofErr w:type="spellEnd"/>
+      <w:r>
+        <w:rPr>
+          <w:i/>
+          <w:iCs/>
+        </w:rPr>
+        <w:t xml:space="preserve"> </w:t>
+      </w:r>
+      <w:r>
+        <w:t>(</w:t>
+      </w:r>
+      <w:proofErr w:type="spellStart"/>
+      <w:r>
+        <w:t>bascially</w:t>
+      </w:r>
+      <w:proofErr w:type="spellEnd"/>
+      <w:r>
+        <w:t xml:space="preserve"> </w:t>
+      </w:r>
+      <w:proofErr w:type="spellStart"/>
+      <w:r>
+        <w:t>admin</w:t>
+      </w:r>
+      <w:proofErr w:type="spellEnd"/>
+      <w:r>
+        <w:t>)</w:t>
+      </w:r>
+      <w:r>
+        <w:t xml:space="preserve"> ka</w:t>
+      </w:r>
+      <w:r>
+        <w:t>n være 0 (kunde), 1 (</w:t>
+      </w:r>
+      <w:r>
+        <w:t>ansatt)</w:t>
+      </w:r>
+      <w:r>
+        <w:t>, 2</w:t>
+      </w:r>
+      <w:r>
+        <w:t xml:space="preserve"> (</w:t>
+      </w:r>
+      <w:proofErr w:type="spellStart"/>
+      <w:r>
+        <w:t>Admin</w:t>
+      </w:r>
+      <w:proofErr w:type="spellEnd"/>
+      <w:r>
+        <w:t>)</w:t>
+      </w:r>
+      <w:r>
+        <w:t>.</w:t>
+      </w:r>
+      <w:r>
+        <w:t xml:space="preserve"> </w:t>
+      </w:r>
+      <w:r>
+        <w:t>Hver ro</w:t>
+      </w:r>
+      <w:r>
+        <w:t>l</w:t>
+      </w:r>
+      <w:r>
+        <w:t xml:space="preserve">le kommer til å få spesifikke </w:t>
+      </w:r>
+      <w:r>
+        <w:t xml:space="preserve">rettigheter: Kunder kan lage </w:t>
+      </w:r>
+      <w:r>
+        <w:t>et problem</w:t>
+      </w:r>
+      <w:r>
+        <w:t xml:space="preserve">, Ansatt kan svare på de </w:t>
+      </w:r>
+      <w:r>
+        <w:t>problemene</w:t>
+      </w:r>
+      <w:r>
+        <w:t xml:space="preserve"> og </w:t>
+      </w:r>
+      <w:proofErr w:type="spellStart"/>
+      <w:r>
+        <w:t>Admin</w:t>
+      </w:r>
+      <w:proofErr w:type="spellEnd"/>
+      <w:r>
+        <w:t xml:space="preserve"> kan slette bruker og problemer.</w:t>
+      </w:r>
+    </w:p>
+    <w:p>
+      <w:pPr>
+        <w:pStyle w:val="Heading2"/>
+      </w:pPr>
+      <w:r>
+        <w:t>Problem - tabell</w:t>
+      </w:r>
+    </w:p>
+    <w:p>
+      <w:r>
+        <w:t>Et problem</w:t>
+      </w:r>
+      <w:r>
+        <w:t xml:space="preserve"> </w:t>
+      </w:r>
+      <w:r>
+        <w:t xml:space="preserve">har </w:t>
+      </w:r>
+      <w:proofErr w:type="spellStart"/>
+      <w:r>
+        <w:rPr>
+          <w:i/>
+          <w:iCs/>
+        </w:rPr>
+        <w:t>Id_</w:t>
+      </w:r>
+      <w:r>
+        <w:rPr>
+          <w:i/>
+          <w:iCs/>
+        </w:rPr>
+        <w:t>problem</w:t>
+      </w:r>
+      <w:proofErr w:type="spellEnd"/>
+      <w:r>
+        <w:t xml:space="preserve">, </w:t>
+      </w:r>
+      <w:proofErr w:type="spellStart"/>
+      <w:r>
+        <w:rPr>
+          <w:i/>
+          <w:iCs/>
+        </w:rPr>
+        <w:t>forfatter_id</w:t>
+      </w:r>
+      <w:proofErr w:type="spellEnd"/>
+      <w:r>
+        <w:t>,</w:t>
+      </w:r>
+      <w:r>
+        <w:t xml:space="preserve"> </w:t>
+      </w:r>
+      <w:proofErr w:type="spellStart"/>
+      <w:r>
+        <w:rPr>
+          <w:i/>
+          <w:iCs/>
+        </w:rPr>
+        <w:t>kategori_id_kategori</w:t>
+      </w:r>
+      <w:proofErr w:type="spellEnd"/>
+      <w:r>
+        <w:t>,</w:t>
+      </w:r>
+      <w:r>
+        <w:t xml:space="preserve"> </w:t>
+      </w:r>
+      <w:proofErr w:type="spellStart"/>
+      <w:r>
+        <w:rPr>
+          <w:i/>
+          <w:iCs/>
+        </w:rPr>
+        <w:t>problem_title</w:t>
+      </w:r>
+      <w:proofErr w:type="spellEnd"/>
+      <w:r>
+        <w:rPr>
+          <w:i/>
+          <w:iCs/>
+        </w:rPr>
+        <w:t xml:space="preserve">, </w:t>
+      </w:r>
+      <w:proofErr w:type="spellStart"/>
+      <w:r>
+        <w:rPr>
+          <w:i/>
+          <w:iCs/>
+        </w:rPr>
+        <w:t>problem_text</w:t>
+      </w:r>
+      <w:proofErr w:type="spellEnd"/>
+      <w:r>
+        <w:rPr>
+          <w:i/>
+          <w:iCs/>
+        </w:rPr>
+        <w:t xml:space="preserve">, </w:t>
+      </w:r>
+      <w:proofErr w:type="spellStart"/>
+      <w:r>
+        <w:rPr>
+          <w:i/>
+          <w:iCs/>
+        </w:rPr>
+        <w:t>problem_</w:t>
+      </w:r>
+      <w:r>
+        <w:rPr>
+          <w:i/>
+          <w:iCs/>
+        </w:rPr>
+        <w:t>status</w:t>
+      </w:r>
+      <w:proofErr w:type="spellEnd"/>
+      <w:r>
+        <w:t xml:space="preserve">, </w:t>
+      </w:r>
+      <w:proofErr w:type="spellStart"/>
+      <w:r>
+        <w:rPr>
+          <w:i/>
+          <w:iCs/>
+        </w:rPr>
+        <w:t>f</w:t>
+      </w:r>
+      <w:r>
+        <w:rPr>
+          <w:i/>
+          <w:iCs/>
+        </w:rPr>
+        <w:t>iks_text</w:t>
+      </w:r>
+      <w:proofErr w:type="spellEnd"/>
+      <w:r>
+        <w:t xml:space="preserve"> og </w:t>
+      </w:r>
+      <w:proofErr w:type="spellStart"/>
+      <w:r>
+        <w:rPr>
+          <w:i/>
+          <w:iCs/>
+        </w:rPr>
+        <w:t>fiks_dato</w:t>
+      </w:r>
+      <w:proofErr w:type="spellEnd"/>
+      <w:r>
+        <w:t>.</w:t>
+      </w:r>
+    </w:p>
+    <w:p>
+      <w:r>
+        <w:tab/>
+      </w:r>
+      <w:proofErr w:type="spellStart"/>
+      <w:r>
+        <w:rPr>
+          <w:i/>
+          <w:iCs/>
+        </w:rPr>
+        <w:t>Id_problem</w:t>
+      </w:r>
+      <w:proofErr w:type="spellEnd"/>
+      <w:r>
+        <w:t xml:space="preserve"> er problemet til id (</w:t>
+      </w:r>
+      <w:proofErr w:type="spellStart"/>
+      <w:r>
+        <w:t>hihi</w:t>
+      </w:r>
+      <w:proofErr w:type="spellEnd"/>
+      <w:r>
+        <w:t>)</w:t>
+      </w:r>
+    </w:p>
+    <w:p>
+      <w:pPr>
+        <w:ind w:left="708"/>
+      </w:pPr>
+      <w:proofErr w:type="spellStart"/>
+      <w:r>
+        <w:rPr>
+          <w:i/>
+          <w:iCs/>
+        </w:rPr>
         <w:t>forfatter_id</w:t>
       </w:r>
       <w:proofErr w:type="spellEnd"/>
@@ -448,17 +518,34 @@
       <w:r>
         <w:t xml:space="preserve">Hvis en bruker slettes blir </w:t>
       </w:r>
-      <w:proofErr w:type="spellStart"/>
-      <w:r>
-        <w:rPr>
-          <w:i/>
-          <w:iCs/>
-        </w:rPr>
-        <w:t>bruker_id</w:t>
-      </w:r>
-      <w:proofErr w:type="spellEnd"/>
+      <w:r>
+        <w:rPr>
+          <w:i/>
+          <w:iCs/>
+        </w:rPr>
+        <w:t xml:space="preserve">forfatter </w:t>
+      </w:r>
+      <w:r>
+        <w:rPr>
+          <w:i/>
+          <w:iCs/>
+        </w:rPr>
+        <w:t>_id</w:t>
+      </w:r>
       <w:r>
         <w:t xml:space="preserve"> bare null.</w:t>
+      </w:r>
+      <w:r>
+        <w:t xml:space="preserve"> </w:t>
+      </w:r>
+    </w:p>
+    <w:p>
+      <w:pPr>
+        <w:ind w:left="708" w:firstLine="708"/>
+      </w:pPr>
+      <w:r>
+        <w:tab/>
+        <w:t>Pga. ON DELETE SETT NULL;</w:t>
       </w:r>
     </w:p>
     <w:p>
@@ -470,417 +557,79 @@
       </w:r>
     </w:p>
     <w:p>
+      <w:pPr>
+        <w:ind w:firstLine="708"/>
+      </w:pPr>
+      <w:proofErr w:type="spellStart"/>
+      <w:r>
+        <w:rPr>
+          <w:i/>
+          <w:iCs/>
+        </w:rPr>
+        <w:t>kategori_id_kategori</w:t>
+      </w:r>
+      <w:proofErr w:type="spellEnd"/>
+      <w:r>
+        <w:rPr>
+          <w:i/>
+          <w:iCs/>
+        </w:rPr>
+        <w:t xml:space="preserve"> </w:t>
+      </w:r>
+      <w:r>
+        <w:t xml:space="preserve">er </w:t>
+      </w:r>
+      <w:proofErr w:type="spellStart"/>
+      <w:r>
+        <w:t>foreign</w:t>
+      </w:r>
+      <w:proofErr w:type="spellEnd"/>
+      <w:r>
+        <w:t xml:space="preserve"> </w:t>
+      </w:r>
+      <w:proofErr w:type="spellStart"/>
+      <w:r>
+        <w:t>key</w:t>
+      </w:r>
+      <w:proofErr w:type="spellEnd"/>
+      <w:r>
+        <w:t xml:space="preserve"> med iden til en id i kategori-tabellen.</w:t>
+      </w:r>
+    </w:p>
+    <w:p>
+      <w:pPr>
+        <w:ind w:left="708" w:firstLine="708"/>
+      </w:pPr>
+      <w:r>
+        <w:t xml:space="preserve">Hvis en bruker slettes blir </w:t>
+      </w:r>
+      <w:proofErr w:type="spellStart"/>
+      <w:r>
+        <w:rPr>
+          <w:i/>
+          <w:iCs/>
+        </w:rPr>
+        <w:t>kategori_id_kategori</w:t>
+      </w:r>
+      <w:proofErr w:type="spellEnd"/>
+      <w:r>
+        <w:rPr>
+          <w:i/>
+          <w:iCs/>
+        </w:rPr>
+        <w:t xml:space="preserve"> </w:t>
+      </w:r>
+      <w:r>
+        <w:t xml:space="preserve">bare null. </w:t>
+      </w:r>
+    </w:p>
+    <w:p>
+      <w:pPr>
+        <w:ind w:left="708" w:firstLine="708"/>
+      </w:pPr>
       <w:r>
         <w:tab/>
-      </w:r>
-      <w:proofErr w:type="spellStart"/>
-      <w:r>
-        <w:rPr>
-          <w:i/>
-          <w:iCs/>
-        </w:rPr>
-        <w:t>Problem_title</w:t>
-      </w:r>
-      <w:proofErr w:type="spellEnd"/>
-      <w:r>
-        <w:rPr>
-          <w:i/>
-          <w:iCs/>
-        </w:rPr>
-        <w:t xml:space="preserve"> </w:t>
-      </w:r>
-      <w:r>
-        <w:t>og</w:t>
-      </w:r>
-      <w:r>
-        <w:rPr>
-          <w:i/>
-          <w:iCs/>
-        </w:rPr>
-        <w:t xml:space="preserve"> </w:t>
-      </w:r>
-      <w:proofErr w:type="spellStart"/>
-      <w:r>
-        <w:rPr>
-          <w:i/>
-          <w:iCs/>
-        </w:rPr>
-        <w:t>problem_text</w:t>
-      </w:r>
-      <w:proofErr w:type="spellEnd"/>
-      <w:r>
-        <w:rPr>
-          <w:i/>
-          <w:iCs/>
-        </w:rPr>
-        <w:t xml:space="preserve"> </w:t>
-      </w:r>
-      <w:r>
-        <w:t>er selvforklarende</w:t>
-      </w:r>
-    </w:p>
-    <w:p>
-      <w:pPr>
-        <w:rPr>
-          <w:i/>
-          <w:iCs/>
-        </w:rPr>
-      </w:pPr>
-    </w:p>
-    <w:p>
-      <w:r>
-        <w:tab/>
-      </w:r>
-      <w:r>
-        <w:rPr>
-          <w:i/>
-          <w:iCs/>
-        </w:rPr>
-        <w:t>Status</w:t>
-      </w:r>
-      <w:r>
-        <w:t xml:space="preserve"> kan være: </w:t>
-      </w:r>
-      <w:r>
-        <w:t>0 (</w:t>
-      </w:r>
-      <w:r>
-        <w:rPr>
-          <w:highlight w:val="red"/>
-        </w:rPr>
-        <w:t>Sendt</w:t>
-      </w:r>
-      <w:r>
-        <w:t>)</w:t>
-      </w:r>
-      <w:r>
-        <w:t>, 1</w:t>
-      </w:r>
-      <w:r>
-        <w:t xml:space="preserve"> </w:t>
-      </w:r>
-      <w:r>
-        <w:t>(</w:t>
-      </w:r>
-      <w:r>
-        <w:rPr>
-          <w:highlight w:val="green"/>
-        </w:rPr>
-        <w:t>Løst</w:t>
-      </w:r>
-      <w:r>
-        <w:t>)</w:t>
-      </w:r>
-      <w:r>
-        <w:t>.</w:t>
-      </w:r>
-    </w:p>
-    <w:p>
-      <w:r>
-        <w:tab/>
-      </w:r>
-      <w:r>
-        <w:tab/>
-        <w:t>Hvis</w:t>
-      </w:r>
-      <w:r>
-        <w:t xml:space="preserve"> den er </w:t>
-      </w:r>
-      <w:r>
-        <w:t>løst vil den lage en fiks i fiks tabellen.</w:t>
-      </w:r>
-    </w:p>
-    <w:p>
-      <w:r>
-        <w:tab/>
-      </w:r>
-      <w:proofErr w:type="spellStart"/>
-      <w:r>
-        <w:rPr>
-          <w:i/>
-          <w:iCs/>
-        </w:rPr>
-        <w:t>Problem_hashtags</w:t>
-      </w:r>
-      <w:proofErr w:type="spellEnd"/>
-      <w:r>
-        <w:t xml:space="preserve"> er en liste </w:t>
-      </w:r>
-      <w:proofErr w:type="spellStart"/>
-      <w:r>
-        <w:t>me</w:t>
-      </w:r>
-      <w:proofErr w:type="spellEnd"/>
-      <w:r>
-        <w:t xml:space="preserve"> </w:t>
-      </w:r>
-      <w:proofErr w:type="spellStart"/>
-      <w:r>
-        <w:t>hastags</w:t>
-      </w:r>
-      <w:proofErr w:type="spellEnd"/>
-      <w:r>
-        <w:t xml:space="preserve"> (f.eks. #</w:t>
-      </w:r>
-      <w:r>
-        <w:t xml:space="preserve">Mus). </w:t>
-      </w:r>
-    </w:p>
-    <w:p>
-      <w:r>
-        <w:tab/>
-      </w:r>
-      <w:r>
-        <w:tab/>
-        <w:t xml:space="preserve">Dette er sånn at man kan søke på en løsning som har flere </w:t>
-      </w:r>
-      <w:proofErr w:type="spellStart"/>
-      <w:r>
-        <w:t>hashtags</w:t>
-      </w:r>
-      <w:proofErr w:type="spellEnd"/>
-      <w:r>
-        <w:t>.</w:t>
-      </w:r>
-    </w:p>
-    <w:p>
-      <w:r>
-        <w:tab/>
-      </w:r>
-      <w:r>
-        <w:tab/>
-        <w:t xml:space="preserve">Søket på </w:t>
-      </w:r>
-      <w:proofErr w:type="spellStart"/>
-      <w:r>
-        <w:t>hashtags</w:t>
-      </w:r>
-      <w:proofErr w:type="spellEnd"/>
-      <w:r>
-        <w:t xml:space="preserve"> er </w:t>
-      </w:r>
-      <w:proofErr w:type="spellStart"/>
-      <w:r>
-        <w:t>styrret</w:t>
-      </w:r>
-      <w:proofErr w:type="spellEnd"/>
-      <w:r>
-        <w:t xml:space="preserve"> av </w:t>
-      </w:r>
-      <w:proofErr w:type="spellStart"/>
-      <w:r>
-        <w:t>hasttagsene</w:t>
-      </w:r>
-      <w:proofErr w:type="spellEnd"/>
-      <w:r>
-        <w:t xml:space="preserve"> som er i databasen.</w:t>
-      </w:r>
-    </w:p>
-    <w:p>
-      <w:pPr>
-        <w:rPr>
-          <w:color w:val="4EA72E" w:themeColor="accent6"/>
-        </w:rPr>
-      </w:pPr>
-      <w:r>
-        <w:tab/>
-      </w:r>
-      <w:r>
-        <w:tab/>
-      </w:r>
-      <w:r>
-        <w:tab/>
-        <w:t>Hvis du lager f.eks. #Kuben, blir det mulig å søke #Kuben.</w:t>
-      </w:r>
-    </w:p>
-    <w:p>
-      <w:pPr>
-        <w:pStyle w:val="Overskrift2"/>
-      </w:pPr>
-      <w:r>
-        <w:t xml:space="preserve">Fiks </w:t>
-      </w:r>
-      <w:r>
-        <w:t>–</w:t>
-      </w:r>
-      <w:r>
-        <w:t xml:space="preserve"> tabell</w:t>
-      </w:r>
-    </w:p>
-    <w:p>
-      <w:pPr>
-        <w:rPr>
-          <w:i/>
-          <w:iCs/>
-        </w:rPr>
-      </w:pPr>
-      <w:r>
-        <w:t xml:space="preserve">En fiks har </w:t>
-      </w:r>
-      <w:proofErr w:type="spellStart"/>
-      <w:r>
-        <w:rPr>
-          <w:i/>
-          <w:iCs/>
-        </w:rPr>
-        <w:t>id</w:t>
-      </w:r>
-      <w:r>
-        <w:rPr>
-          <w:i/>
-          <w:iCs/>
-        </w:rPr>
-        <w:softHyphen/>
-        <w:t>_fiks</w:t>
-      </w:r>
-      <w:proofErr w:type="spellEnd"/>
-      <w:r>
-        <w:t>,</w:t>
-      </w:r>
-      <w:r>
-        <w:rPr>
-          <w:i/>
-          <w:iCs/>
-        </w:rPr>
-        <w:t xml:space="preserve"> </w:t>
-      </w:r>
-      <w:proofErr w:type="spellStart"/>
-      <w:r>
-        <w:rPr>
-          <w:i/>
-          <w:iCs/>
-        </w:rPr>
-        <w:t>fiks_</w:t>
-      </w:r>
-      <w:r>
-        <w:rPr>
-          <w:i/>
-          <w:iCs/>
-        </w:rPr>
-        <w:t>text</w:t>
-      </w:r>
-      <w:proofErr w:type="spellEnd"/>
-      <w:r>
-        <w:t>,</w:t>
-      </w:r>
-      <w:r>
-        <w:rPr>
-          <w:i/>
-          <w:iCs/>
-        </w:rPr>
-        <w:t xml:space="preserve"> </w:t>
-      </w:r>
-      <w:proofErr w:type="spellStart"/>
-      <w:r>
-        <w:rPr>
-          <w:i/>
-          <w:iCs/>
-        </w:rPr>
-        <w:t>forfatter</w:t>
-      </w:r>
-      <w:r>
-        <w:rPr>
-          <w:i/>
-          <w:iCs/>
-        </w:rPr>
-        <w:t>_fisk_id</w:t>
-      </w:r>
-      <w:proofErr w:type="spellEnd"/>
-      <w:r>
-        <w:t xml:space="preserve"> og </w:t>
-      </w:r>
-      <w:proofErr w:type="spellStart"/>
-      <w:r>
-        <w:rPr>
-          <w:i/>
-          <w:iCs/>
-        </w:rPr>
-        <w:t>problem_id</w:t>
-      </w:r>
-      <w:proofErr w:type="spellEnd"/>
-    </w:p>
-    <w:p>
-      <w:r>
-        <w:rPr>
-          <w:i/>
-          <w:iCs/>
-        </w:rPr>
-        <w:tab/>
-      </w:r>
-      <w:proofErr w:type="spellStart"/>
-      <w:r>
-        <w:rPr>
-          <w:i/>
-          <w:iCs/>
-        </w:rPr>
-        <w:t>Id_fiks</w:t>
-      </w:r>
-      <w:proofErr w:type="spellEnd"/>
-      <w:r>
-        <w:rPr>
-          <w:i/>
-          <w:iCs/>
-        </w:rPr>
-        <w:t xml:space="preserve"> </w:t>
-      </w:r>
-      <w:r>
-        <w:t xml:space="preserve">og </w:t>
-      </w:r>
-      <w:proofErr w:type="spellStart"/>
-      <w:r>
-        <w:rPr>
-          <w:i/>
-          <w:iCs/>
-        </w:rPr>
-        <w:t>fiks_text</w:t>
-      </w:r>
-      <w:proofErr w:type="spellEnd"/>
-      <w:r>
-        <w:t xml:space="preserve"> er selvforforklarende.</w:t>
-      </w:r>
-    </w:p>
-    <w:p>
-      <w:pPr>
-        <w:ind w:left="708"/>
-      </w:pPr>
-      <w:proofErr w:type="spellStart"/>
-      <w:r>
-        <w:rPr>
-          <w:i/>
-          <w:iCs/>
-        </w:rPr>
-        <w:t>Forfatter_fisk</w:t>
-      </w:r>
-      <w:r>
-        <w:rPr>
-          <w:i/>
-          <w:iCs/>
-        </w:rPr>
-        <w:softHyphen/>
-        <w:t>_id</w:t>
-      </w:r>
-      <w:proofErr w:type="spellEnd"/>
-      <w:r>
-        <w:t xml:space="preserve"> er en </w:t>
-      </w:r>
-      <w:proofErr w:type="spellStart"/>
-      <w:r>
-        <w:t>foreign</w:t>
-      </w:r>
-      <w:proofErr w:type="spellEnd"/>
-      <w:r>
-        <w:t xml:space="preserve"> </w:t>
-      </w:r>
-      <w:r>
-        <w:t xml:space="preserve">nøkkel til en bruker som burde alltid være en </w:t>
-      </w:r>
-      <w:proofErr w:type="spellStart"/>
-      <w:r>
-        <w:t>admin</w:t>
-      </w:r>
-      <w:proofErr w:type="spellEnd"/>
-      <w:r>
-        <w:t xml:space="preserve"> eller ansatt</w:t>
+        <w:t>Pga. ON DELETE SETT NULL;</w:t>
       </w:r>
     </w:p>
     <w:p>
@@ -888,47 +637,57 @@
         <w:ind w:left="1416"/>
       </w:pPr>
       <w:r>
-        <w:t xml:space="preserve">Hvis brukeren blir slettet blir </w:t>
-      </w:r>
-      <w:r>
-        <w:rPr>
-          <w:i/>
-          <w:iCs/>
-        </w:rPr>
-        <w:t>Forfatter</w:t>
-      </w:r>
-      <w:r>
-        <w:rPr>
-          <w:i/>
-          <w:iCs/>
-        </w:rPr>
-        <w:softHyphen/>
-        <w:t>_</w:t>
-      </w:r>
-      <w:proofErr w:type="spellStart"/>
-      <w:r>
-        <w:rPr>
-          <w:i/>
-          <w:iCs/>
-        </w:rPr>
-        <w:t>fisk_id</w:t>
-      </w:r>
-      <w:proofErr w:type="spellEnd"/>
-      <w:r>
+        <w:t>Slik kan vi beholde løsningen til problemet og selve problemet, til og med når kategorien er slettet</w:t>
+      </w:r>
+    </w:p>
+    <w:p>
+      <w:r>
+        <w:tab/>
+      </w:r>
+      <w:proofErr w:type="spellStart"/>
+      <w:r>
+        <w:rPr>
+          <w:i/>
+          <w:iCs/>
+        </w:rPr>
+        <w:t>Problem_title</w:t>
+      </w:r>
+      <w:proofErr w:type="spellEnd"/>
+      <w:r>
+        <w:rPr>
+          <w:i/>
+          <w:iCs/>
+        </w:rPr>
         <w:t xml:space="preserve"> </w:t>
       </w:r>
       <w:r>
-        <w:t xml:space="preserve">bare </w:t>
-      </w:r>
-      <w:r>
-        <w:rPr>
-          <w:b/>
-          <w:bCs/>
-        </w:rPr>
-        <w:t>null</w:t>
-      </w:r>
-      <w:r>
-        <w:t>. Slik at vi kan beholde fikset.</w:t>
+        <w:t>og</w:t>
+      </w:r>
+      <w:r>
+        <w:rPr>
+          <w:i/>
+          <w:iCs/>
+        </w:rPr>
+        <w:t xml:space="preserve"> </w:t>
+      </w:r>
+      <w:proofErr w:type="spellStart"/>
+      <w:r>
+        <w:rPr>
+          <w:i/>
+          <w:iCs/>
+        </w:rPr>
+        <w:t>problem_text</w:t>
+      </w:r>
+      <w:proofErr w:type="spellEnd"/>
+      <w:r>
+        <w:rPr>
+          <w:i/>
+          <w:iCs/>
+        </w:rPr>
+        <w:t xml:space="preserve"> </w:t>
+      </w:r>
+      <w:r>
+        <w:t>er selvforklarende</w:t>
       </w:r>
     </w:p>
     <w:p>
@@ -941,27 +700,118 @@
           <w:i/>
           <w:iCs/>
         </w:rPr>
-        <w:t>Problem_id</w:t>
-      </w:r>
-      <w:proofErr w:type="spellEnd"/>
-      <w:r>
-        <w:t xml:space="preserve"> er </w:t>
-      </w:r>
-      <w:proofErr w:type="spellStart"/>
-      <w:r>
-        <w:t>foreign</w:t>
-      </w:r>
-      <w:proofErr w:type="spellEnd"/>
+        <w:t>Problem_status</w:t>
+      </w:r>
+      <w:proofErr w:type="spellEnd"/>
+      <w:r>
+        <w:t xml:space="preserve"> kan være: </w:t>
+      </w:r>
+      <w:r>
+        <w:t>0 (</w:t>
+      </w:r>
+      <w:r>
+        <w:rPr>
+          <w:highlight w:val="red"/>
+        </w:rPr>
+        <w:t>Sendt</w:t>
+      </w:r>
+      <w:r>
+        <w:t>)</w:t>
+      </w:r>
+      <w:r>
+        <w:t>, 1</w:t>
+      </w:r>
       <w:r>
         <w:t xml:space="preserve"> </w:t>
       </w:r>
-      <w:proofErr w:type="spellStart"/>
-      <w:r>
-        <w:t>key</w:t>
-      </w:r>
-      <w:proofErr w:type="spellEnd"/>
-      <w:r>
-        <w:t xml:space="preserve"> id-en til problemet.</w:t>
+      <w:r>
+        <w:t>(</w:t>
+      </w:r>
+      <w:r>
+        <w:rPr>
+          <w:highlight w:val="green"/>
+        </w:rPr>
+        <w:t>Løst</w:t>
+      </w:r>
+      <w:r>
+        <w:t>)</w:t>
+      </w:r>
+      <w:r>
+        <w:t>.</w:t>
+      </w:r>
+    </w:p>
+    <w:p>
+      <w:r>
+        <w:tab/>
+      </w:r>
+      <w:r>
+        <w:tab/>
+        <w:t>Hvis</w:t>
+      </w:r>
+      <w:r>
+        <w:t xml:space="preserve"> den er </w:t>
+      </w:r>
+      <w:proofErr w:type="gramStart"/>
+      <w:r>
+        <w:t>løst</w:t>
+      </w:r>
+      <w:proofErr w:type="gramEnd"/>
+      <w:r>
+        <w:t xml:space="preserve"> vil den lage en fiks i fiks tabellen.</w:t>
+      </w:r>
+    </w:p>
+    <w:p>
+      <w:r>
+        <w:tab/>
+      </w:r>
+      <w:proofErr w:type="spellStart"/>
+      <w:r>
+        <w:rPr>
+          <w:i/>
+          <w:iCs/>
+        </w:rPr>
+        <w:t>Fiks_text</w:t>
+      </w:r>
+      <w:proofErr w:type="spellEnd"/>
+      <w:r>
+        <w:rPr>
+          <w:i/>
+          <w:iCs/>
+        </w:rPr>
+        <w:t xml:space="preserve"> </w:t>
+      </w:r>
+      <w:r>
+        <w:t xml:space="preserve">og </w:t>
+      </w:r>
+      <w:proofErr w:type="spellStart"/>
+      <w:r>
+        <w:rPr>
+          <w:i/>
+          <w:iCs/>
+        </w:rPr>
+        <w:t>fiks_dato</w:t>
+      </w:r>
+      <w:proofErr w:type="spellEnd"/>
+      <w:r>
+        <w:t xml:space="preserve"> </w:t>
+      </w:r>
+      <w:r>
+        <w:t>er</w:t>
+      </w:r>
+      <w:r>
+        <w:t xml:space="preserve"> avhengig av </w:t>
+      </w:r>
+      <w:proofErr w:type="spellStart"/>
+      <w:r>
+        <w:rPr>
+          <w:i/>
+          <w:iCs/>
+        </w:rPr>
+        <w:t>problem_status</w:t>
+      </w:r>
+      <w:proofErr w:type="spellEnd"/>
+      <w:r>
+        <w:t xml:space="preserve"> og er selvforklarende.</w:t>
       </w:r>
     </w:p>
     <w:p>
@@ -969,15 +819,176 @@
         <w:ind w:left="1416"/>
       </w:pPr>
       <w:r>
-        <w:t xml:space="preserve">Hvis originale problemet blir slettet burde denne fikset bli slettet samtidig (slettet gjennom </w:t>
-      </w:r>
-      <w:proofErr w:type="spellStart"/>
-      <w:r>
-        <w:t>admin</w:t>
-      </w:r>
-      <w:proofErr w:type="spellEnd"/>
-      <w:r>
-        <w:t>).</w:t>
+        <w:t xml:space="preserve">Hvis </w:t>
+      </w:r>
+      <w:proofErr w:type="spellStart"/>
+      <w:r>
+        <w:rPr>
+          <w:i/>
+          <w:iCs/>
+        </w:rPr>
+        <w:t>problem_status</w:t>
+      </w:r>
+      <w:proofErr w:type="spellEnd"/>
+      <w:r>
+        <w:t xml:space="preserve"> er 1 (løst) burde innhold</w:t>
+      </w:r>
+      <w:r>
+        <w:t>et til begge koloner burde</w:t>
+      </w:r>
+      <w:r>
+        <w:t xml:space="preserve"> følge med gjennom </w:t>
+      </w:r>
+      <w:r>
+        <w:t>MySQL.</w:t>
+      </w:r>
+    </w:p>
+    <w:p>
+      <w:r>
+        <w:tab/>
+      </w:r>
+      <w:r>
+        <w:tab/>
+        <w:t>Ellers er den bare NULL.</w:t>
+      </w:r>
+    </w:p>
+    <w:p>
+      <w:pPr>
+        <w:pStyle w:val="Heading2"/>
+      </w:pPr>
+      <w:r>
+        <w:t>Kategori</w:t>
+      </w:r>
+      <w:r>
+        <w:t xml:space="preserve"> </w:t>
+      </w:r>
+      <w:r>
+        <w:t>–</w:t>
+      </w:r>
+      <w:r>
+        <w:t xml:space="preserve"> tabell</w:t>
+      </w:r>
+    </w:p>
+    <w:p>
+      <w:r>
+        <w:t xml:space="preserve">En fiks har </w:t>
+      </w:r>
+      <w:proofErr w:type="spellStart"/>
+      <w:r>
+        <w:rPr>
+          <w:i/>
+          <w:iCs/>
+        </w:rPr>
+        <w:t>id</w:t>
+      </w:r>
+      <w:r>
+        <w:rPr>
+          <w:i/>
+          <w:iCs/>
+        </w:rPr>
+        <w:softHyphen/>
+        <w:t>_</w:t>
+      </w:r>
+      <w:r>
+        <w:rPr>
+          <w:i/>
+          <w:iCs/>
+        </w:rPr>
+        <w:t>kategori</w:t>
+      </w:r>
+      <w:proofErr w:type="spellEnd"/>
+      <w:r>
+        <w:rPr>
+          <w:i/>
+          <w:iCs/>
+        </w:rPr>
+        <w:t xml:space="preserve"> </w:t>
+      </w:r>
+      <w:r>
+        <w:t xml:space="preserve">og </w:t>
+      </w:r>
+      <w:r>
+        <w:rPr>
+          <w:i/>
+          <w:iCs/>
+        </w:rPr>
+        <w:t>kategori</w:t>
+      </w:r>
+      <w:r>
+        <w:t>.</w:t>
+      </w:r>
+    </w:p>
+    <w:p>
+      <w:r>
+        <w:tab/>
+      </w:r>
+      <w:proofErr w:type="spellStart"/>
+      <w:r>
+        <w:rPr>
+          <w:i/>
+          <w:iCs/>
+        </w:rPr>
+        <w:t>Id</w:t>
+      </w:r>
+      <w:r>
+        <w:rPr>
+          <w:i/>
+          <w:iCs/>
+        </w:rPr>
+        <w:softHyphen/>
+        <w:t>_ka</w:t>
+      </w:r>
+      <w:r>
+        <w:rPr>
+          <w:i/>
+          <w:iCs/>
+        </w:rPr>
+        <w:t>tegori</w:t>
+      </w:r>
+      <w:proofErr w:type="spellEnd"/>
+      <w:r>
+        <w:t xml:space="preserve"> er </w:t>
+      </w:r>
+      <w:proofErr w:type="spellStart"/>
+      <w:r>
+        <w:t>primary</w:t>
+      </w:r>
+      <w:proofErr w:type="spellEnd"/>
+      <w:r>
+        <w:t xml:space="preserve"> </w:t>
+      </w:r>
+      <w:proofErr w:type="spellStart"/>
+      <w:r>
+        <w:t>key</w:t>
+      </w:r>
+      <w:proofErr w:type="spellEnd"/>
+      <w:r>
+        <w:t xml:space="preserve"> til kategori-tabellen.</w:t>
+      </w:r>
+    </w:p>
+    <w:p>
+      <w:r>
+        <w:tab/>
+      </w:r>
+      <w:r>
+        <w:rPr>
+          <w:i/>
+          <w:iCs/>
+        </w:rPr>
+        <w:t>Kategori</w:t>
+      </w:r>
+      <w:r>
+        <w:rPr>
+          <w:i/>
+          <w:iCs/>
+        </w:rPr>
+        <w:t xml:space="preserve"> </w:t>
+      </w:r>
+      <w:r>
+        <w:t>er kategori</w:t>
+      </w:r>
+      <w:r>
+        <w:t xml:space="preserve">er. </w:t>
       </w:r>
     </w:p>
     <w:sectPr>
@@ -990,8 +1001,12 @@
 </w:document>
 </file>
 
+<file path=word/numbering.xml><?xml version="1.0" encoding="utf-8"?>
+<w:numbering xmlns:wpc="http://schemas.microsoft.com/office/word/2010/wordprocessingCanvas" xmlns:cx="http://schemas.microsoft.com/office/drawing/2014/chartex" xmlns:cx1="http://schemas.microsoft.com/office/drawing/2015/9/8/chartex" xmlns:cx2="http://schemas.microsoft.com/office/drawing/2015/10/21/chartex" xmlns:cx3="http://schemas.microsoft.com/office/drawing/2016/5/9/chartex" xmlns:cx4="http://schemas.microsoft.com/office/drawing/2016/5/10/chartex" xmlns:cx5="http://schemas.microsoft.com/office/drawing/2016/5/11/chartex" xmlns:cx6="http://schemas.microsoft.com/office/drawing/2016/5/12/chartex" xmlns:cx7="http://schemas.microsoft.com/office/drawing/2016/5/13/chartex" xmlns:cx8="http://schemas.microsoft.com/office/drawing/2016/5/14/chartex" xmlns:mc="http://schemas.openxmlformats.org/markup-compatibility/2006" xmlns:aink="http://schemas.microsoft.com/office/drawing/2016/ink" xmlns:am3d="http://schemas.microsoft.com/office/drawing/2017/model3d" xmlns:o="urn:schemas-microsoft-com:office:office" xmlns:oel="http://schemas.microsoft.com/office/2019/extlst" xmlns:r="http://schemas.openxmlformats.org/officeDocument/2006/relationships" xmlns:m="http://schemas.openxmlformats.org/officeDocument/2006/math" xmlns:v="urn:schemas-microsoft-com:vml" xmlns:wp14="http://schemas.microsoft.com/office/word/2010/wordprocessingDrawing" xmlns:wp="http://schemas.openxmlformats.org/drawingml/2006/wordprocessingDrawing" xmlns:w10="urn:schemas-microsoft-com:office:word" xmlns:w="http://schemas.openxmlformats.org/wordprocessingml/2006/main" xmlns:w14="http://schemas.microsoft.com/office/word/2010/wordml" xmlns:w15="http://schemas.microsoft.com/office/word/2012/wordml" xmlns:w16cex="http://schemas.microsoft.com/office/word/2018/wordml/cex" xmlns:w16cid="http://schemas.microsoft.com/office/word/2016/wordml/cid" xmlns:w16="http://schemas.microsoft.com/office/word/2018/wordml" xmlns:w16du="http://schemas.microsoft.com/office/word/2023/wordml/word16du" xmlns:w16sdtdh="http://schemas.microsoft.com/office/word/2020/wordml/sdtdatahash" xmlns:w16se="http://schemas.microsoft.com/office/word/2015/wordml/symex" xmlns:wpg="http://schemas.microsoft.com/office/word/2010/wordprocessingGroup" xmlns:wpi="http://schemas.microsoft.com/office/word/2010/wordprocessingInk" xmlns:wne="http://schemas.microsoft.com/office/word/2006/wordml" xmlns:wps="http://schemas.microsoft.com/office/word/2010/wordprocessingShape" mc:Ignorable="w14 w15 w16se w16cid w16 w16cex w16sdtdh w16du wp14"/>
+</file>
+
 <file path=word/styles.xml><?xml version="1.0" encoding="utf-8"?>
-<w:styles xmlns:mc="http://schemas.openxmlformats.org/markup-compatibility/2006" xmlns:r="http://schemas.openxmlformats.org/officeDocument/2006/relationships" xmlns:w="http://schemas.openxmlformats.org/wordprocessingml/2006/main" xmlns:w14="http://schemas.microsoft.com/office/word/2010/wordml" xmlns:w15="http://schemas.microsoft.com/office/word/2012/wordml" xmlns:w16cex="http://schemas.microsoft.com/office/word/2018/wordml/cex" xmlns:w16cid="http://schemas.microsoft.com/office/word/2016/wordml/cid" xmlns:w16="http://schemas.microsoft.com/office/word/2018/wordml" xmlns:w16sdtdh="http://schemas.microsoft.com/office/word/2020/wordml/sdtdatahash" xmlns:w16se="http://schemas.microsoft.com/office/word/2015/wordml/symex" mc:Ignorable="w14 w15 w16se w16cid w16 w16cex w16sdtdh">
+<w:styles xmlns:mc="http://schemas.openxmlformats.org/markup-compatibility/2006" xmlns:r="http://schemas.openxmlformats.org/officeDocument/2006/relationships" xmlns:w="http://schemas.openxmlformats.org/wordprocessingml/2006/main" xmlns:w14="http://schemas.microsoft.com/office/word/2010/wordml" xmlns:w15="http://schemas.microsoft.com/office/word/2012/wordml" xmlns:w16cex="http://schemas.microsoft.com/office/word/2018/wordml/cex" xmlns:w16cid="http://schemas.microsoft.com/office/word/2016/wordml/cid" xmlns:w16="http://schemas.microsoft.com/office/word/2018/wordml" xmlns:w16du="http://schemas.microsoft.com/office/word/2023/wordml/word16du" xmlns:w16sdtdh="http://schemas.microsoft.com/office/word/2020/wordml/sdtdatahash" xmlns:w16se="http://schemas.microsoft.com/office/word/2015/wordml/symex" mc:Ignorable="w14 w15 w16se w16cid w16 w16cex w16sdtdh w16du">
   <w:docDefaults>
     <w:rPrDefault>
       <w:rPr>
@@ -1391,11 +1406,11 @@
     <w:name w:val="Normal"/>
     <w:qFormat/>
   </w:style>
-  <w:style w:type="paragraph" w:styleId="Overskrift1">
+  <w:style w:type="paragraph" w:styleId="Heading1">
     <w:name w:val="heading 1"/>
     <w:basedOn w:val="Normal"/>
     <w:next w:val="Normal"/>
-    <w:link w:val="Overskrift1Tegn"/>
+    <w:link w:val="Heading1Char"/>
     <w:uiPriority w:val="9"/>
     <w:qFormat/>
     <w:rsid w:val="00596995"/>
@@ -1412,11 +1427,11 @@
       <w:szCs w:val="40"/>
     </w:rPr>
   </w:style>
-  <w:style w:type="paragraph" w:styleId="Overskrift2">
+  <w:style w:type="paragraph" w:styleId="Heading2">
     <w:name w:val="heading 2"/>
     <w:basedOn w:val="Normal"/>
     <w:next w:val="Normal"/>
-    <w:link w:val="Overskrift2Tegn"/>
+    <w:link w:val="Heading2Char"/>
     <w:uiPriority w:val="9"/>
     <w:unhideWhenUsed/>
     <w:qFormat/>
@@ -1434,11 +1449,11 @@
       <w:szCs w:val="32"/>
     </w:rPr>
   </w:style>
-  <w:style w:type="paragraph" w:styleId="Overskrift3">
+  <w:style w:type="paragraph" w:styleId="Heading3">
     <w:name w:val="heading 3"/>
     <w:basedOn w:val="Normal"/>
     <w:next w:val="Normal"/>
-    <w:link w:val="Overskrift3Tegn"/>
+    <w:link w:val="Heading3Char"/>
     <w:uiPriority w:val="9"/>
     <w:unhideWhenUsed/>
     <w:qFormat/>
@@ -1456,11 +1471,11 @@
       <w:szCs w:val="28"/>
     </w:rPr>
   </w:style>
-  <w:style w:type="paragraph" w:styleId="Overskrift4">
+  <w:style w:type="paragraph" w:styleId="Heading4">
     <w:name w:val="heading 4"/>
     <w:basedOn w:val="Normal"/>
     <w:next w:val="Normal"/>
-    <w:link w:val="Overskrift4Tegn"/>
+    <w:link w:val="Heading4Char"/>
     <w:uiPriority w:val="9"/>
     <w:semiHidden/>
     <w:unhideWhenUsed/>
@@ -1479,11 +1494,11 @@
       <w:color w:val="0F4761" w:themeColor="accent1" w:themeShade="BF"/>
     </w:rPr>
   </w:style>
-  <w:style w:type="paragraph" w:styleId="Overskrift5">
+  <w:style w:type="paragraph" w:styleId="Heading5">
     <w:name w:val="heading 5"/>
     <w:basedOn w:val="Normal"/>
     <w:next w:val="Normal"/>
-    <w:link w:val="Overskrift5Tegn"/>
+    <w:link w:val="Heading5Char"/>
     <w:uiPriority w:val="9"/>
     <w:semiHidden/>
     <w:unhideWhenUsed/>
@@ -1500,11 +1515,11 @@
       <w:color w:val="0F4761" w:themeColor="accent1" w:themeShade="BF"/>
     </w:rPr>
   </w:style>
-  <w:style w:type="paragraph" w:styleId="Overskrift6">
+  <w:style w:type="paragraph" w:styleId="Heading6">
     <w:name w:val="heading 6"/>
     <w:basedOn w:val="Normal"/>
     <w:next w:val="Normal"/>
-    <w:link w:val="Overskrift6Tegn"/>
+    <w:link w:val="Heading6Char"/>
     <w:uiPriority w:val="9"/>
     <w:semiHidden/>
     <w:unhideWhenUsed/>
@@ -1523,11 +1538,11 @@
       <w:color w:val="595959" w:themeColor="text1" w:themeTint="A6"/>
     </w:rPr>
   </w:style>
-  <w:style w:type="paragraph" w:styleId="Overskrift7">
+  <w:style w:type="paragraph" w:styleId="Heading7">
     <w:name w:val="heading 7"/>
     <w:basedOn w:val="Normal"/>
     <w:next w:val="Normal"/>
-    <w:link w:val="Overskrift7Tegn"/>
+    <w:link w:val="Heading7Char"/>
     <w:uiPriority w:val="9"/>
     <w:semiHidden/>
     <w:unhideWhenUsed/>
@@ -1544,11 +1559,11 @@
       <w:color w:val="595959" w:themeColor="text1" w:themeTint="A6"/>
     </w:rPr>
   </w:style>
-  <w:style w:type="paragraph" w:styleId="Overskrift8">
+  <w:style w:type="paragraph" w:styleId="Heading8">
     <w:name w:val="heading 8"/>
     <w:basedOn w:val="Normal"/>
     <w:next w:val="Normal"/>
-    <w:link w:val="Overskrift8Tegn"/>
+    <w:link w:val="Heading8Char"/>
     <w:uiPriority w:val="9"/>
     <w:semiHidden/>
     <w:unhideWhenUsed/>
@@ -1567,11 +1582,11 @@
       <w:color w:val="272727" w:themeColor="text1" w:themeTint="D8"/>
     </w:rPr>
   </w:style>
-  <w:style w:type="paragraph" w:styleId="Overskrift9">
+  <w:style w:type="paragraph" w:styleId="Heading9">
     <w:name w:val="heading 9"/>
     <w:basedOn w:val="Normal"/>
     <w:next w:val="Normal"/>
-    <w:link w:val="Overskrift9Tegn"/>
+    <w:link w:val="Heading9Char"/>
     <w:uiPriority w:val="9"/>
     <w:semiHidden/>
     <w:unhideWhenUsed/>
@@ -1588,13 +1603,13 @@
       <w:color w:val="272727" w:themeColor="text1" w:themeTint="D8"/>
     </w:rPr>
   </w:style>
-  <w:style w:type="character" w:default="1" w:styleId="Standardskriftforavsnitt">
+  <w:style w:type="character" w:default="1" w:styleId="DefaultParagraphFont">
     <w:name w:val="Default Paragraph Font"/>
     <w:uiPriority w:val="1"/>
     <w:semiHidden/>
     <w:unhideWhenUsed/>
   </w:style>
-  <w:style w:type="table" w:default="1" w:styleId="Vanligtabell">
+  <w:style w:type="table" w:default="1" w:styleId="TableNormal">
     <w:name w:val="Normal Table"/>
     <w:uiPriority w:val="99"/>
     <w:semiHidden/>
@@ -1609,16 +1624,16 @@
       </w:tblCellMar>
     </w:tblPr>
   </w:style>
-  <w:style w:type="numbering" w:default="1" w:styleId="Ingenliste">
+  <w:style w:type="numbering" w:default="1" w:styleId="NoList">
     <w:name w:val="No List"/>
     <w:uiPriority w:val="99"/>
     <w:semiHidden/>
     <w:unhideWhenUsed/>
   </w:style>
-  <w:style w:type="character" w:customStyle="1" w:styleId="Overskrift1Tegn">
-    <w:name w:val="Overskrift 1 Tegn"/>
-    <w:basedOn w:val="Standardskriftforavsnitt"/>
-    <w:link w:val="Overskrift1"/>
+  <w:style w:type="character" w:customStyle="1" w:styleId="Heading1Char">
+    <w:name w:val="Heading 1 Char"/>
+    <w:basedOn w:val="DefaultParagraphFont"/>
+    <w:link w:val="Heading1"/>
     <w:uiPriority w:val="9"/>
     <w:rsid w:val="00596995"/>
     <w:rPr>
@@ -1628,10 +1643,10 @@
       <w:szCs w:val="40"/>
     </w:rPr>
   </w:style>
-  <w:style w:type="character" w:customStyle="1" w:styleId="Overskrift2Tegn">
-    <w:name w:val="Overskrift 2 Tegn"/>
-    <w:basedOn w:val="Standardskriftforavsnitt"/>
-    <w:link w:val="Overskrift2"/>
+  <w:style w:type="character" w:customStyle="1" w:styleId="Heading2Char">
+    <w:name w:val="Heading 2 Char"/>
+    <w:basedOn w:val="DefaultParagraphFont"/>
+    <w:link w:val="Heading2"/>
     <w:uiPriority w:val="9"/>
     <w:rsid w:val="00596995"/>
     <w:rPr>
@@ -1641,10 +1656,10 @@
       <w:szCs w:val="32"/>
     </w:rPr>
   </w:style>
-  <w:style w:type="character" w:customStyle="1" w:styleId="Overskrift3Tegn">
-    <w:name w:val="Overskrift 3 Tegn"/>
-    <w:basedOn w:val="Standardskriftforavsnitt"/>
-    <w:link w:val="Overskrift3"/>
+  <w:style w:type="character" w:customStyle="1" w:styleId="Heading3Char">
+    <w:name w:val="Heading 3 Char"/>
+    <w:basedOn w:val="DefaultParagraphFont"/>
+    <w:link w:val="Heading3"/>
     <w:uiPriority w:val="9"/>
     <w:rsid w:val="00596995"/>
     <w:rPr>
@@ -1654,10 +1669,10 @@
       <w:szCs w:val="28"/>
     </w:rPr>
   </w:style>
-  <w:style w:type="character" w:customStyle="1" w:styleId="Overskrift4Tegn">
-    <w:name w:val="Overskrift 4 Tegn"/>
-    <w:basedOn w:val="Standardskriftforavsnitt"/>
-    <w:link w:val="Overskrift4"/>
+  <w:style w:type="character" w:customStyle="1" w:styleId="Heading4Char">
+    <w:name w:val="Heading 4 Char"/>
+    <w:basedOn w:val="DefaultParagraphFont"/>
+    <w:link w:val="Heading4"/>
     <w:uiPriority w:val="9"/>
     <w:semiHidden/>
     <w:rsid w:val="00596995"/>
@@ -1668,10 +1683,10 @@
       <w:color w:val="0F4761" w:themeColor="accent1" w:themeShade="BF"/>
     </w:rPr>
   </w:style>
-  <w:style w:type="character" w:customStyle="1" w:styleId="Overskrift5Tegn">
-    <w:name w:val="Overskrift 5 Tegn"/>
-    <w:basedOn w:val="Standardskriftforavsnitt"/>
-    <w:link w:val="Overskrift5"/>
+  <w:style w:type="character" w:customStyle="1" w:styleId="Heading5Char">
+    <w:name w:val="Heading 5 Char"/>
+    <w:basedOn w:val="DefaultParagraphFont"/>
+    <w:link w:val="Heading5"/>
     <w:uiPriority w:val="9"/>
     <w:semiHidden/>
     <w:rsid w:val="00596995"/>
@@ -1680,10 +1695,10 @@
       <w:color w:val="0F4761" w:themeColor="accent1" w:themeShade="BF"/>
     </w:rPr>
   </w:style>
-  <w:style w:type="character" w:customStyle="1" w:styleId="Overskrift6Tegn">
-    <w:name w:val="Overskrift 6 Tegn"/>
-    <w:basedOn w:val="Standardskriftforavsnitt"/>
-    <w:link w:val="Overskrift6"/>
+  <w:style w:type="character" w:customStyle="1" w:styleId="Heading6Char">
+    <w:name w:val="Heading 6 Char"/>
+    <w:basedOn w:val="DefaultParagraphFont"/>
+    <w:link w:val="Heading6"/>
     <w:uiPriority w:val="9"/>
     <w:semiHidden/>
     <w:rsid w:val="00596995"/>
@@ -1694,10 +1709,10 @@
       <w:color w:val="595959" w:themeColor="text1" w:themeTint="A6"/>
     </w:rPr>
   </w:style>
-  <w:style w:type="character" w:customStyle="1" w:styleId="Overskrift7Tegn">
-    <w:name w:val="Overskrift 7 Tegn"/>
-    <w:basedOn w:val="Standardskriftforavsnitt"/>
-    <w:link w:val="Overskrift7"/>
+  <w:style w:type="character" w:customStyle="1" w:styleId="Heading7Char">
+    <w:name w:val="Heading 7 Char"/>
+    <w:basedOn w:val="DefaultParagraphFont"/>
+    <w:link w:val="Heading7"/>
     <w:uiPriority w:val="9"/>
     <w:semiHidden/>
     <w:rsid w:val="00596995"/>
@@ -1706,10 +1721,10 @@
       <w:color w:val="595959" w:themeColor="text1" w:themeTint="A6"/>
     </w:rPr>
   </w:style>
-  <w:style w:type="character" w:customStyle="1" w:styleId="Overskrift8Tegn">
-    <w:name w:val="Overskrift 8 Tegn"/>
-    <w:basedOn w:val="Standardskriftforavsnitt"/>
-    <w:link w:val="Overskrift8"/>
+  <w:style w:type="character" w:customStyle="1" w:styleId="Heading8Char">
+    <w:name w:val="Heading 8 Char"/>
+    <w:basedOn w:val="DefaultParagraphFont"/>
+    <w:link w:val="Heading8"/>
     <w:uiPriority w:val="9"/>
     <w:semiHidden/>
     <w:rsid w:val="00596995"/>
@@ -1720,10 +1735,10 @@
       <w:color w:val="272727" w:themeColor="text1" w:themeTint="D8"/>
     </w:rPr>
   </w:style>
-  <w:style w:type="character" w:customStyle="1" w:styleId="Overskrift9Tegn">
-    <w:name w:val="Overskrift 9 Tegn"/>
-    <w:basedOn w:val="Standardskriftforavsnitt"/>
-    <w:link w:val="Overskrift9"/>
+  <w:style w:type="character" w:customStyle="1" w:styleId="Heading9Char">
+    <w:name w:val="Heading 9 Char"/>
+    <w:basedOn w:val="DefaultParagraphFont"/>
+    <w:link w:val="Heading9"/>
     <w:uiPriority w:val="9"/>
     <w:semiHidden/>
     <w:rsid w:val="00596995"/>
@@ -1732,11 +1747,11 @@
       <w:color w:val="272727" w:themeColor="text1" w:themeTint="D8"/>
     </w:rPr>
   </w:style>
-  <w:style w:type="paragraph" w:styleId="Tittel">
+  <w:style w:type="paragraph" w:styleId="Title">
     <w:name w:val="Title"/>
     <w:basedOn w:val="Normal"/>
     <w:next w:val="Normal"/>
-    <w:link w:val="TittelTegn"/>
+    <w:link w:val="TitleChar"/>
     <w:uiPriority w:val="10"/>
     <w:qFormat/>
     <w:rsid w:val="00596995"/>
@@ -1752,10 +1767,10 @@
       <w:szCs w:val="56"/>
     </w:rPr>
   </w:style>
-  <w:style w:type="character" w:customStyle="1" w:styleId="TittelTegn">
-    <w:name w:val="Tittel Tegn"/>
-    <w:basedOn w:val="Standardskriftforavsnitt"/>
-    <w:link w:val="Tittel"/>
+  <w:style w:type="character" w:customStyle="1" w:styleId="TitleChar">
+    <w:name w:val="Title Char"/>
+    <w:basedOn w:val="DefaultParagraphFont"/>
+    <w:link w:val="Title"/>
     <w:uiPriority w:val="10"/>
     <w:rsid w:val="00596995"/>
     <w:rPr>
@@ -1766,11 +1781,11 @@
       <w:szCs w:val="56"/>
     </w:rPr>
   </w:style>
-  <w:style w:type="paragraph" w:styleId="Undertittel">
+  <w:style w:type="paragraph" w:styleId="Subtitle">
     <w:name w:val="Subtitle"/>
     <w:basedOn w:val="Normal"/>
     <w:next w:val="Normal"/>
-    <w:link w:val="UndertittelTegn"/>
+    <w:link w:val="SubtitleChar"/>
     <w:uiPriority w:val="11"/>
     <w:qFormat/>
     <w:rsid w:val="00596995"/>
@@ -1787,10 +1802,10 @@
       <w:szCs w:val="28"/>
     </w:rPr>
   </w:style>
-  <w:style w:type="character" w:customStyle="1" w:styleId="UndertittelTegn">
-    <w:name w:val="Undertittel Tegn"/>
-    <w:basedOn w:val="Standardskriftforavsnitt"/>
-    <w:link w:val="Undertittel"/>
+  <w:style w:type="character" w:customStyle="1" w:styleId="SubtitleChar">
+    <w:name w:val="Subtitle Char"/>
+    <w:basedOn w:val="DefaultParagraphFont"/>
+    <w:link w:val="Subtitle"/>
     <w:uiPriority w:val="11"/>
     <w:rsid w:val="00596995"/>
     <w:rPr>
@@ -1801,11 +1816,11 @@
       <w:szCs w:val="28"/>
     </w:rPr>
   </w:style>
-  <w:style w:type="paragraph" w:styleId="Sitat">
+  <w:style w:type="paragraph" w:styleId="Quote">
     <w:name w:val="Quote"/>
     <w:basedOn w:val="Normal"/>
     <w:next w:val="Normal"/>
-    <w:link w:val="SitatTegn"/>
+    <w:link w:val="QuoteChar"/>
     <w:uiPriority w:val="29"/>
     <w:qFormat/>
     <w:rsid w:val="00596995"/>
@@ -1819,10 +1834,10 @@
       <w:color w:val="404040" w:themeColor="text1" w:themeTint="BF"/>
     </w:rPr>
   </w:style>
-  <w:style w:type="character" w:customStyle="1" w:styleId="SitatTegn">
-    <w:name w:val="Sitat Tegn"/>
-    <w:basedOn w:val="Standardskriftforavsnitt"/>
-    <w:link w:val="Sitat"/>
+  <w:style w:type="character" w:customStyle="1" w:styleId="QuoteChar">
+    <w:name w:val="Quote Char"/>
+    <w:basedOn w:val="DefaultParagraphFont"/>
+    <w:link w:val="Quote"/>
     <w:uiPriority w:val="29"/>
     <w:rsid w:val="00596995"/>
     <w:rPr>
@@ -1831,7 +1846,7 @@
       <w:color w:val="404040" w:themeColor="text1" w:themeTint="BF"/>
     </w:rPr>
   </w:style>
-  <w:style w:type="paragraph" w:styleId="Listeavsnitt">
+  <w:style w:type="paragraph" w:styleId="ListParagraph">
     <w:name w:val="List Paragraph"/>
     <w:basedOn w:val="Normal"/>
     <w:uiPriority w:val="34"/>
@@ -1842,9 +1857,9 @@
       <w:contextualSpacing/>
     </w:pPr>
   </w:style>
-  <w:style w:type="character" w:styleId="Sterkutheving">
+  <w:style w:type="character" w:styleId="IntenseEmphasis">
     <w:name w:val="Intense Emphasis"/>
-    <w:basedOn w:val="Standardskriftforavsnitt"/>
+    <w:basedOn w:val="DefaultParagraphFont"/>
     <w:uiPriority w:val="21"/>
     <w:qFormat/>
     <w:rsid w:val="00596995"/>
@@ -1854,11 +1869,11 @@
       <w:color w:val="0F4761" w:themeColor="accent1" w:themeShade="BF"/>
     </w:rPr>
   </w:style>
-  <w:style w:type="paragraph" w:styleId="Sterktsitat">
+  <w:style w:type="paragraph" w:styleId="IntenseQuote">
     <w:name w:val="Intense Quote"/>
     <w:basedOn w:val="Normal"/>
     <w:next w:val="Normal"/>
-    <w:link w:val="SterktsitatTegn"/>
+    <w:link w:val="IntenseQuoteChar"/>
     <w:uiPriority w:val="30"/>
     <w:qFormat/>
     <w:rsid w:val="00596995"/>
@@ -1877,10 +1892,10 @@
       <w:color w:val="0F4761" w:themeColor="accent1" w:themeShade="BF"/>
     </w:rPr>
   </w:style>
-  <w:style w:type="character" w:customStyle="1" w:styleId="SterktsitatTegn">
-    <w:name w:val="Sterkt sitat Tegn"/>
-    <w:basedOn w:val="Standardskriftforavsnitt"/>
-    <w:link w:val="Sterktsitat"/>
+  <w:style w:type="character" w:customStyle="1" w:styleId="IntenseQuoteChar">
+    <w:name w:val="Intense Quote Char"/>
+    <w:basedOn w:val="DefaultParagraphFont"/>
+    <w:link w:val="IntenseQuote"/>
     <w:uiPriority w:val="30"/>
     <w:rsid w:val="00596995"/>
     <w:rPr>
@@ -1889,9 +1904,9 @@
       <w:color w:val="0F4761" w:themeColor="accent1" w:themeShade="BF"/>
     </w:rPr>
   </w:style>
-  <w:style w:type="character" w:styleId="Sterkreferanse">
+  <w:style w:type="character" w:styleId="IntenseReference">
     <w:name w:val="Intense Reference"/>
-    <w:basedOn w:val="Standardskriftforavsnitt"/>
+    <w:basedOn w:val="DefaultParagraphFont"/>
     <w:uiPriority w:val="32"/>
     <w:qFormat/>
     <w:rsid w:val="00596995"/>

</xml_diff>

<commit_message>
Basically done, needs small touches and updated mysql dump and pdf
</commit_message>
<xml_diff>
--- a/Dokumentasjon/Filler/Database-beskrivelse.docx
+++ b/Dokumentasjon/Filler/Database-beskrivelse.docx
@@ -1,10 +1,10 @@
 
 <file path=word/document.xml><?xml version="1.0" encoding="utf-8"?>
-<w:document xmlns:wpc="http://schemas.microsoft.com/office/word/2010/wordprocessingCanvas" xmlns:cx="http://schemas.microsoft.com/office/drawing/2014/chartex" xmlns:cx1="http://schemas.microsoft.com/office/drawing/2015/9/8/chartex" xmlns:cx2="http://schemas.microsoft.com/office/drawing/2015/10/21/chartex" xmlns:cx3="http://schemas.microsoft.com/office/drawing/2016/5/9/chartex" xmlns:cx4="http://schemas.microsoft.com/office/drawing/2016/5/10/chartex" xmlns:cx5="http://schemas.microsoft.com/office/drawing/2016/5/11/chartex" xmlns:cx6="http://schemas.microsoft.com/office/drawing/2016/5/12/chartex" xmlns:cx7="http://schemas.microsoft.com/office/drawing/2016/5/13/chartex" xmlns:cx8="http://schemas.microsoft.com/office/drawing/2016/5/14/chartex" xmlns:mc="http://schemas.openxmlformats.org/markup-compatibility/2006" xmlns:aink="http://schemas.microsoft.com/office/drawing/2016/ink" xmlns:am3d="http://schemas.microsoft.com/office/drawing/2017/model3d" xmlns:o="urn:schemas-microsoft-com:office:office" xmlns:oel="http://schemas.microsoft.com/office/2019/extlst" xmlns:r="http://schemas.openxmlformats.org/officeDocument/2006/relationships" xmlns:m="http://schemas.openxmlformats.org/officeDocument/2006/math" xmlns:v="urn:schemas-microsoft-com:vml" xmlns:wp14="http://schemas.microsoft.com/office/word/2010/wordprocessingDrawing" xmlns:wp="http://schemas.openxmlformats.org/drawingml/2006/wordprocessingDrawing" xmlns:w10="urn:schemas-microsoft-com:office:word" xmlns:w="http://schemas.openxmlformats.org/wordprocessingml/2006/main" xmlns:w14="http://schemas.microsoft.com/office/word/2010/wordml" xmlns:w15="http://schemas.microsoft.com/office/word/2012/wordml" xmlns:w16cex="http://schemas.microsoft.com/office/word/2018/wordml/cex" xmlns:w16cid="http://schemas.microsoft.com/office/word/2016/wordml/cid" xmlns:w16="http://schemas.microsoft.com/office/word/2018/wordml" xmlns:w16du="http://schemas.microsoft.com/office/word/2023/wordml/word16du" xmlns:w16sdtdh="http://schemas.microsoft.com/office/word/2020/wordml/sdtdatahash" xmlns:w16se="http://schemas.microsoft.com/office/word/2015/wordml/symex" xmlns:wpg="http://schemas.microsoft.com/office/word/2010/wordprocessingGroup" xmlns:wpi="http://schemas.microsoft.com/office/word/2010/wordprocessingInk" xmlns:wne="http://schemas.microsoft.com/office/word/2006/wordml" xmlns:wps="http://schemas.microsoft.com/office/word/2010/wordprocessingShape" mc:Ignorable="w14 w15 w16se w16cid w16 w16cex w16sdtdh w16du wp14">
+<w:document xmlns:wpc="http://schemas.microsoft.com/office/word/2010/wordprocessingCanvas" xmlns:cx="http://schemas.microsoft.com/office/drawing/2014/chartex" xmlns:cx1="http://schemas.microsoft.com/office/drawing/2015/9/8/chartex" xmlns:cx2="http://schemas.microsoft.com/office/drawing/2015/10/21/chartex" xmlns:cx3="http://schemas.microsoft.com/office/drawing/2016/5/9/chartex" xmlns:cx4="http://schemas.microsoft.com/office/drawing/2016/5/10/chartex" xmlns:cx5="http://schemas.microsoft.com/office/drawing/2016/5/11/chartex" xmlns:cx6="http://schemas.microsoft.com/office/drawing/2016/5/12/chartex" xmlns:cx7="http://schemas.microsoft.com/office/drawing/2016/5/13/chartex" xmlns:cx8="http://schemas.microsoft.com/office/drawing/2016/5/14/chartex" xmlns:mc="http://schemas.openxmlformats.org/markup-compatibility/2006" xmlns:aink="http://schemas.microsoft.com/office/drawing/2016/ink" xmlns:am3d="http://schemas.microsoft.com/office/drawing/2017/model3d" xmlns:o="urn:schemas-microsoft-com:office:office" xmlns:oel="http://schemas.microsoft.com/office/2019/extlst" xmlns:r="http://schemas.openxmlformats.org/officeDocument/2006/relationships" xmlns:m="http://schemas.openxmlformats.org/officeDocument/2006/math" xmlns:v="urn:schemas-microsoft-com:vml" xmlns:wp14="http://schemas.microsoft.com/office/word/2010/wordprocessingDrawing" xmlns:wp="http://schemas.openxmlformats.org/drawingml/2006/wordprocessingDrawing" xmlns:w10="urn:schemas-microsoft-com:office:word" xmlns:w="http://schemas.openxmlformats.org/wordprocessingml/2006/main" xmlns:w14="http://schemas.microsoft.com/office/word/2010/wordml" xmlns:w15="http://schemas.microsoft.com/office/word/2012/wordml" xmlns:w16cex="http://schemas.microsoft.com/office/word/2018/wordml/cex" xmlns:w16cid="http://schemas.microsoft.com/office/word/2016/wordml/cid" xmlns:w16="http://schemas.microsoft.com/office/word/2018/wordml" xmlns:w16sdtdh="http://schemas.microsoft.com/office/word/2020/wordml/sdtdatahash" xmlns:w16se="http://schemas.microsoft.com/office/word/2015/wordml/symex" xmlns:wpg="http://schemas.microsoft.com/office/word/2010/wordprocessingGroup" xmlns:wpi="http://schemas.microsoft.com/office/word/2010/wordprocessingInk" xmlns:wne="http://schemas.microsoft.com/office/word/2006/wordml" xmlns:wps="http://schemas.microsoft.com/office/word/2010/wordprocessingShape" mc:Ignorable="w14 w15 w16se w16cid w16 w16cex w16sdtdh wp14">
   <w:body>
     <w:p>
       <w:pPr>
-        <w:pStyle w:val="Heading1"/>
+        <w:pStyle w:val="Overskrift1"/>
       </w:pPr>
       <w:r>
         <w:t>Database modell:</w:t>
@@ -40,7 +40,7 @@
                     </pic:cNvPicPr>
                   </pic:nvPicPr>
                   <pic:blipFill>
-                    <a:blip r:embed="rId5">
+                    <a:blip r:embed="rId4">
                       <a:extLst>
                         <a:ext uri="{28A0092B-C50C-407E-A947-70E740481C1C}">
                           <a14:useLocalDpi xmlns:a14="http://schemas.microsoft.com/office/drawing/2010/main" val="0"/>
@@ -74,7 +74,7 @@
     </w:p>
     <w:p>
       <w:pPr>
-        <w:pStyle w:val="Heading2"/>
+        <w:pStyle w:val="Overskrift2"/>
       </w:pPr>
       <w:r>
         <w:t>Bruker - tabell</w:t>
@@ -84,7 +84,6 @@
       <w:r>
         <w:t xml:space="preserve">En bruker har </w:t>
       </w:r>
-      <w:proofErr w:type="spellStart"/>
       <w:r>
         <w:rPr>
           <w:i/>
@@ -92,7 +91,6 @@
         </w:rPr>
         <w:t>id_bruker</w:t>
       </w:r>
-      <w:proofErr w:type="spellEnd"/>
       <w:r>
         <w:t xml:space="preserve">, </w:t>
       </w:r>
@@ -119,7 +117,6 @@
       <w:r>
         <w:t xml:space="preserve"> </w:t>
       </w:r>
-      <w:proofErr w:type="spellStart"/>
       <w:r>
         <w:rPr>
           <w:i/>
@@ -127,7 +124,6 @@
         </w:rPr>
         <w:t>admin</w:t>
       </w:r>
-      <w:proofErr w:type="spellEnd"/>
       <w:r>
         <w:t>:</w:t>
       </w:r>
@@ -136,21 +132,12 @@
       <w:r>
         <w:tab/>
       </w:r>
-      <w:proofErr w:type="spellStart"/>
-      <w:r>
-        <w:rPr>
-          <w:i/>
-          <w:iCs/>
-        </w:rPr>
-        <w:t>Id_bruker</w:t>
-      </w:r>
-      <w:proofErr w:type="spellEnd"/>
-      <w:r>
-        <w:rPr>
-          <w:i/>
-          <w:iCs/>
-        </w:rPr>
-        <w:t xml:space="preserve"> </w:t>
+      <w:r>
+        <w:rPr>
+          <w:i/>
+          <w:iCs/>
+        </w:rPr>
+        <w:t xml:space="preserve">Id_bruker </w:t>
       </w:r>
       <w:r>
         <w:t>er id til bruker</w:t>
@@ -191,273 +178,199 @@
       </w:r>
       <w:proofErr w:type="gramEnd"/>
       <w:r>
-        <w:t xml:space="preserve"> men </w:t>
-      </w:r>
-      <w:proofErr w:type="spellStart"/>
-      <w:r>
-        <w:t>hashet</w:t>
-      </w:r>
-      <w:proofErr w:type="spellEnd"/>
-      <w:r>
-        <w:t xml:space="preserve"> eller saltet</w:t>
+        <w:t xml:space="preserve"> men hashet eller saltet</w:t>
       </w:r>
     </w:p>
     <w:p>
       <w:pPr>
         <w:ind w:left="708"/>
       </w:pPr>
-      <w:proofErr w:type="spellStart"/>
-      <w:r>
-        <w:rPr>
-          <w:i/>
-          <w:iCs/>
-        </w:rPr>
-        <w:t>clearance</w:t>
-      </w:r>
-      <w:proofErr w:type="spellEnd"/>
-      <w:r>
-        <w:rPr>
-          <w:i/>
-          <w:iCs/>
-        </w:rPr>
+      <w:r>
+        <w:rPr>
+          <w:i/>
+          <w:iCs/>
+        </w:rPr>
+        <w:t xml:space="preserve">clearance </w:t>
+      </w:r>
+      <w:r>
+        <w:t>(bascially admin)</w:t>
+      </w:r>
+      <w:r>
+        <w:t xml:space="preserve"> ka</w:t>
+      </w:r>
+      <w:r>
+        <w:t>n være 0 (kunde), 1 (</w:t>
+      </w:r>
+      <w:r>
+        <w:t>ansatt)</w:t>
+      </w:r>
+      <w:r>
+        <w:t>, 2</w:t>
+      </w:r>
+      <w:r>
+        <w:t xml:space="preserve"> (</w:t>
+      </w:r>
+      <w:r>
+        <w:t>Admin</w:t>
+      </w:r>
+      <w:r>
+        <w:t>)</w:t>
+      </w:r>
+      <w:r>
+        <w:t>.</w:t>
+      </w:r>
+      <w:r>
         <w:t xml:space="preserve"> </w:t>
       </w:r>
       <w:r>
-        <w:t>(</w:t>
-      </w:r>
-      <w:proofErr w:type="spellStart"/>
-      <w:r>
-        <w:t>bascially</w:t>
-      </w:r>
-      <w:proofErr w:type="spellEnd"/>
+        <w:t>Hver ro</w:t>
+      </w:r>
+      <w:r>
+        <w:t>l</w:t>
+      </w:r>
+      <w:r>
+        <w:t xml:space="preserve">le kommer til å få spesifikke </w:t>
+      </w:r>
+      <w:r>
+        <w:t xml:space="preserve">rettigheter: Kunder kan lage </w:t>
+      </w:r>
+      <w:r>
+        <w:t>et problem</w:t>
+      </w:r>
+      <w:r>
+        <w:t xml:space="preserve">, Ansatt kan svare på de </w:t>
+      </w:r>
+      <w:r>
+        <w:t>problemene</w:t>
+      </w:r>
+      <w:r>
+        <w:t xml:space="preserve"> og Admin kan slette bruker og problemer.</w:t>
+      </w:r>
+    </w:p>
+    <w:p>
+      <w:pPr>
+        <w:pStyle w:val="Overskrift2"/>
+      </w:pPr>
+      <w:r>
+        <w:t>Problem - tabell</w:t>
+      </w:r>
+    </w:p>
+    <w:p>
+      <w:r>
+        <w:t>Et problem</w:t>
+      </w:r>
       <w:r>
         <w:t xml:space="preserve"> </w:t>
       </w:r>
-      <w:proofErr w:type="spellStart"/>
-      <w:r>
-        <w:t>admin</w:t>
-      </w:r>
-      <w:proofErr w:type="spellEnd"/>
-      <w:r>
-        <w:t>)</w:t>
-      </w:r>
-      <w:r>
-        <w:t xml:space="preserve"> ka</w:t>
-      </w:r>
-      <w:r>
-        <w:t>n være 0 (kunde), 1 (</w:t>
-      </w:r>
-      <w:r>
-        <w:t>ansatt)</w:t>
-      </w:r>
-      <w:r>
-        <w:t>, 2</w:t>
-      </w:r>
-      <w:r>
-        <w:t xml:space="preserve"> (</w:t>
-      </w:r>
-      <w:proofErr w:type="spellStart"/>
-      <w:r>
-        <w:t>Admin</w:t>
-      </w:r>
-      <w:proofErr w:type="spellEnd"/>
-      <w:r>
-        <w:t>)</w:t>
+      <w:r>
+        <w:t xml:space="preserve">har </w:t>
+      </w:r>
+      <w:r>
+        <w:rPr>
+          <w:i/>
+          <w:iCs/>
+        </w:rPr>
+        <w:t>Id_</w:t>
+      </w:r>
+      <w:r>
+        <w:rPr>
+          <w:i/>
+          <w:iCs/>
+        </w:rPr>
+        <w:t>problem</w:t>
+      </w:r>
+      <w:r>
+        <w:t xml:space="preserve">, </w:t>
+      </w:r>
+      <w:r>
+        <w:rPr>
+          <w:i/>
+          <w:iCs/>
+        </w:rPr>
+        <w:t>forfatter_id</w:t>
+      </w:r>
+      <w:r>
+        <w:t>,</w:t>
+      </w:r>
+      <w:r>
+        <w:t xml:space="preserve"> </w:t>
+      </w:r>
+      <w:r>
+        <w:rPr>
+          <w:i/>
+          <w:iCs/>
+        </w:rPr>
+        <w:t>kategori_id_kategori</w:t>
+      </w:r>
+      <w:r>
+        <w:t>,</w:t>
+      </w:r>
+      <w:r>
+        <w:t xml:space="preserve"> </w:t>
+      </w:r>
+      <w:r>
+        <w:rPr>
+          <w:i/>
+          <w:iCs/>
+        </w:rPr>
+        <w:t>problem_title</w:t>
+      </w:r>
+      <w:r>
+        <w:rPr>
+          <w:i/>
+          <w:iCs/>
+        </w:rPr>
+        <w:t xml:space="preserve">, </w:t>
+      </w:r>
+      <w:r>
+        <w:rPr>
+          <w:i/>
+          <w:iCs/>
+        </w:rPr>
+        <w:t>problem_text, problem_</w:t>
+      </w:r>
+      <w:r>
+        <w:rPr>
+          <w:i/>
+          <w:iCs/>
+        </w:rPr>
+        <w:t>status</w:t>
+      </w:r>
+      <w:r>
+        <w:t xml:space="preserve">, </w:t>
+      </w:r>
+      <w:r>
+        <w:rPr>
+          <w:i/>
+          <w:iCs/>
+        </w:rPr>
+        <w:t>f</w:t>
+      </w:r>
+      <w:r>
+        <w:rPr>
+          <w:i/>
+          <w:iCs/>
+        </w:rPr>
+        <w:t>iks_text</w:t>
+      </w:r>
+      <w:r>
+        <w:t xml:space="preserve"> og </w:t>
+      </w:r>
+      <w:r>
+        <w:rPr>
+          <w:i/>
+          <w:iCs/>
+        </w:rPr>
+        <w:t>fiks_dato</w:t>
       </w:r>
       <w:r>
         <w:t>.</w:t>
       </w:r>
-      <w:r>
-        <w:t xml:space="preserve"> </w:t>
-      </w:r>
-      <w:r>
-        <w:t>Hver ro</w:t>
-      </w:r>
-      <w:r>
-        <w:t>l</w:t>
-      </w:r>
-      <w:r>
-        <w:t xml:space="preserve">le kommer til å få spesifikke </w:t>
-      </w:r>
-      <w:r>
-        <w:t xml:space="preserve">rettigheter: Kunder kan lage </w:t>
-      </w:r>
-      <w:r>
-        <w:t>et problem</w:t>
-      </w:r>
-      <w:r>
-        <w:t xml:space="preserve">, Ansatt kan svare på de </w:t>
-      </w:r>
-      <w:r>
-        <w:t>problemene</w:t>
-      </w:r>
-      <w:r>
-        <w:t xml:space="preserve"> og </w:t>
-      </w:r>
-      <w:proofErr w:type="spellStart"/>
-      <w:r>
-        <w:t>Admin</w:t>
-      </w:r>
-      <w:proofErr w:type="spellEnd"/>
-      <w:r>
-        <w:t xml:space="preserve"> kan slette bruker og problemer.</w:t>
-      </w:r>
-    </w:p>
-    <w:p>
-      <w:pPr>
-        <w:pStyle w:val="Heading2"/>
-      </w:pPr>
-      <w:r>
-        <w:t>Problem - tabell</w:t>
-      </w:r>
-    </w:p>
-    <w:p>
-      <w:r>
-        <w:t>Et problem</w:t>
-      </w:r>
-      <w:r>
-        <w:t xml:space="preserve"> </w:t>
-      </w:r>
-      <w:r>
-        <w:t xml:space="preserve">har </w:t>
-      </w:r>
-      <w:proofErr w:type="spellStart"/>
-      <w:r>
-        <w:rPr>
-          <w:i/>
-          <w:iCs/>
-        </w:rPr>
-        <w:t>Id_</w:t>
-      </w:r>
-      <w:r>
-        <w:rPr>
-          <w:i/>
-          <w:iCs/>
-        </w:rPr>
-        <w:t>problem</w:t>
-      </w:r>
-      <w:proofErr w:type="spellEnd"/>
-      <w:r>
-        <w:t xml:space="preserve">, </w:t>
-      </w:r>
-      <w:proofErr w:type="spellStart"/>
-      <w:r>
-        <w:rPr>
-          <w:i/>
-          <w:iCs/>
-        </w:rPr>
-        <w:t>forfatter_id</w:t>
-      </w:r>
-      <w:proofErr w:type="spellEnd"/>
-      <w:r>
-        <w:t>,</w:t>
-      </w:r>
-      <w:r>
-        <w:t xml:space="preserve"> </w:t>
-      </w:r>
-      <w:proofErr w:type="spellStart"/>
-      <w:r>
-        <w:rPr>
-          <w:i/>
-          <w:iCs/>
-        </w:rPr>
-        <w:t>kategori_id_kategori</w:t>
-      </w:r>
-      <w:proofErr w:type="spellEnd"/>
-      <w:r>
-        <w:t>,</w:t>
-      </w:r>
-      <w:r>
-        <w:t xml:space="preserve"> </w:t>
-      </w:r>
-      <w:proofErr w:type="spellStart"/>
-      <w:r>
-        <w:rPr>
-          <w:i/>
-          <w:iCs/>
-        </w:rPr>
-        <w:t>problem_title</w:t>
-      </w:r>
-      <w:proofErr w:type="spellEnd"/>
-      <w:r>
-        <w:rPr>
-          <w:i/>
-          <w:iCs/>
-        </w:rPr>
-        <w:t xml:space="preserve">, </w:t>
-      </w:r>
-      <w:proofErr w:type="spellStart"/>
-      <w:r>
-        <w:rPr>
-          <w:i/>
-          <w:iCs/>
-        </w:rPr>
-        <w:t>problem_text</w:t>
-      </w:r>
-      <w:proofErr w:type="spellEnd"/>
-      <w:r>
-        <w:rPr>
-          <w:i/>
-          <w:iCs/>
-        </w:rPr>
-        <w:t xml:space="preserve">, </w:t>
-      </w:r>
-      <w:proofErr w:type="spellStart"/>
-      <w:r>
-        <w:rPr>
-          <w:i/>
-          <w:iCs/>
-        </w:rPr>
-        <w:t>problem_</w:t>
-      </w:r>
-      <w:r>
-        <w:rPr>
-          <w:i/>
-          <w:iCs/>
-        </w:rPr>
-        <w:t>status</w:t>
-      </w:r>
-      <w:proofErr w:type="spellEnd"/>
-      <w:r>
-        <w:t xml:space="preserve">, </w:t>
-      </w:r>
-      <w:proofErr w:type="spellStart"/>
-      <w:r>
-        <w:rPr>
-          <w:i/>
-          <w:iCs/>
-        </w:rPr>
-        <w:t>f</w:t>
-      </w:r>
-      <w:r>
-        <w:rPr>
-          <w:i/>
-          <w:iCs/>
-        </w:rPr>
-        <w:t>iks_text</w:t>
-      </w:r>
-      <w:proofErr w:type="spellEnd"/>
-      <w:r>
-        <w:t xml:space="preserve"> og </w:t>
-      </w:r>
-      <w:proofErr w:type="spellStart"/>
-      <w:r>
-        <w:rPr>
-          <w:i/>
-          <w:iCs/>
-        </w:rPr>
-        <w:t>fiks_dato</w:t>
-      </w:r>
-      <w:proofErr w:type="spellEnd"/>
-      <w:r>
-        <w:t>.</w:t>
-      </w:r>
     </w:p>
     <w:p>
       <w:r>
         <w:tab/>
       </w:r>
-      <w:proofErr w:type="spellStart"/>
       <w:r>
         <w:rPr>
           <w:i/>
@@ -465,24 +378,14 @@
         </w:rPr>
         <w:t>Id_problem</w:t>
       </w:r>
-      <w:proofErr w:type="spellEnd"/>
-      <w:r>
-        <w:t xml:space="preserve"> er problemet til id (</w:t>
-      </w:r>
-      <w:proofErr w:type="spellStart"/>
-      <w:r>
-        <w:t>hihi</w:t>
-      </w:r>
-      <w:proofErr w:type="spellEnd"/>
-      <w:r>
-        <w:t>)</w:t>
+      <w:r>
+        <w:t xml:space="preserve"> er problemet til id (hihi)</w:t>
       </w:r>
     </w:p>
     <w:p>
       <w:pPr>
         <w:ind w:left="708"/>
       </w:pPr>
-      <w:proofErr w:type="spellStart"/>
       <w:r>
         <w:rPr>
           <w:i/>
@@ -490,25 +393,8 @@
         </w:rPr>
         <w:t>forfatter_id</w:t>
       </w:r>
-      <w:proofErr w:type="spellEnd"/>
-      <w:r>
-        <w:t xml:space="preserve"> er </w:t>
-      </w:r>
-      <w:proofErr w:type="spellStart"/>
-      <w:r>
-        <w:t>foreign</w:t>
-      </w:r>
-      <w:proofErr w:type="spellEnd"/>
-      <w:r>
-        <w:t xml:space="preserve"> </w:t>
-      </w:r>
-      <w:proofErr w:type="spellStart"/>
-      <w:r>
-        <w:t>key</w:t>
-      </w:r>
-      <w:proofErr w:type="spellEnd"/>
-      <w:r>
-        <w:t xml:space="preserve"> med iden til en id i bruker-tabellen. </w:t>
+      <w:r>
+        <w:t xml:space="preserve"> er foreign key med iden til en id i bruker-tabellen. </w:t>
       </w:r>
     </w:p>
     <w:p>
@@ -560,40 +446,18 @@
       <w:pPr>
         <w:ind w:firstLine="708"/>
       </w:pPr>
-      <w:proofErr w:type="spellStart"/>
-      <w:r>
-        <w:rPr>
-          <w:i/>
-          <w:iCs/>
-        </w:rPr>
-        <w:t>kategori_id_kategori</w:t>
-      </w:r>
-      <w:proofErr w:type="spellEnd"/>
-      <w:r>
-        <w:rPr>
-          <w:i/>
-          <w:iCs/>
-        </w:rPr>
-        <w:t xml:space="preserve"> </w:t>
+      <w:r>
+        <w:rPr>
+          <w:i/>
+          <w:iCs/>
+        </w:rPr>
+        <w:t xml:space="preserve">kategori_id_kategori </w:t>
       </w:r>
       <w:r>
         <w:t xml:space="preserve">er </w:t>
       </w:r>
-      <w:proofErr w:type="spellStart"/>
-      <w:r>
-        <w:t>foreign</w:t>
-      </w:r>
-      <w:proofErr w:type="spellEnd"/>
-      <w:r>
-        <w:t xml:space="preserve"> </w:t>
-      </w:r>
-      <w:proofErr w:type="spellStart"/>
-      <w:r>
-        <w:t>key</w:t>
-      </w:r>
-      <w:proofErr w:type="spellEnd"/>
-      <w:r>
-        <w:t xml:space="preserve"> med iden til en id i kategori-tabellen.</w:t>
+      <w:r>
+        <w:t>foreign key med iden til en id i kategori-tabellen.</w:t>
       </w:r>
     </w:p>
     <w:p>
@@ -603,21 +467,12 @@
       <w:r>
         <w:t xml:space="preserve">Hvis en bruker slettes blir </w:t>
       </w:r>
-      <w:proofErr w:type="spellStart"/>
-      <w:r>
-        <w:rPr>
-          <w:i/>
-          <w:iCs/>
-        </w:rPr>
-        <w:t>kategori_id_kategori</w:t>
-      </w:r>
-      <w:proofErr w:type="spellEnd"/>
-      <w:r>
-        <w:rPr>
-          <w:i/>
-          <w:iCs/>
-        </w:rPr>
-        <w:t xml:space="preserve"> </w:t>
+      <w:r>
+        <w:rPr>
+          <w:i/>
+          <w:iCs/>
+        </w:rPr>
+        <w:t xml:space="preserve">kategori_id_kategori </w:t>
       </w:r>
       <w:r>
         <w:t xml:space="preserve">bare null. </w:t>
@@ -637,6 +492,7 @@
         <w:ind w:left="1416"/>
       </w:pPr>
       <w:r>
+        <w:lastRenderedPageBreak/>
         <w:t>Slik kan vi beholde løsningen til problemet og selve problemet, til og med når kategorien er slettet</w:t>
       </w:r>
     </w:p>
@@ -644,21 +500,12 @@
       <w:r>
         <w:tab/>
       </w:r>
-      <w:proofErr w:type="spellStart"/>
-      <w:r>
-        <w:rPr>
-          <w:i/>
-          <w:iCs/>
-        </w:rPr>
-        <w:t>Problem_title</w:t>
-      </w:r>
-      <w:proofErr w:type="spellEnd"/>
-      <w:r>
-        <w:rPr>
-          <w:i/>
-          <w:iCs/>
-        </w:rPr>
-        <w:t xml:space="preserve"> </w:t>
+      <w:r>
+        <w:rPr>
+          <w:i/>
+          <w:iCs/>
+        </w:rPr>
+        <w:t xml:space="preserve">Problem_title </w:t>
       </w:r>
       <w:r>
         <w:t>og</w:t>
@@ -668,23 +515,7 @@
           <w:i/>
           <w:iCs/>
         </w:rPr>
-        <w:t xml:space="preserve"> </w:t>
-      </w:r>
-      <w:proofErr w:type="spellStart"/>
-      <w:r>
-        <w:rPr>
-          <w:i/>
-          <w:iCs/>
-        </w:rPr>
-        <w:t>problem_text</w:t>
-      </w:r>
-      <w:proofErr w:type="spellEnd"/>
-      <w:r>
-        <w:rPr>
-          <w:i/>
-          <w:iCs/>
-        </w:rPr>
-        <w:t xml:space="preserve"> </w:t>
+        <w:t xml:space="preserve"> problem_text </w:t>
       </w:r>
       <w:r>
         <w:t>er selvforklarende</w:t>
@@ -694,7 +525,6 @@
       <w:r>
         <w:tab/>
       </w:r>
-      <w:proofErr w:type="spellStart"/>
       <w:r>
         <w:rPr>
           <w:i/>
@@ -702,7 +532,6 @@
         </w:rPr>
         <w:t>Problem_status</w:t>
       </w:r>
-      <w:proofErr w:type="spellEnd"/>
       <w:r>
         <w:t xml:space="preserve"> kan være: </w:t>
       </w:r>
@@ -751,57 +580,49 @@
       <w:r>
         <w:t xml:space="preserve"> den er </w:t>
       </w:r>
-      <w:proofErr w:type="gramStart"/>
-      <w:r>
-        <w:t>løst</w:t>
-      </w:r>
-      <w:proofErr w:type="gramEnd"/>
-      <w:r>
-        <w:t xml:space="preserve"> vil den lage en fiks i fiks tabellen.</w:t>
+      <w:r>
+        <w:t>løst vil den lage en fiks i fiks tabellen.</w:t>
       </w:r>
     </w:p>
     <w:p>
       <w:r>
         <w:tab/>
       </w:r>
-      <w:proofErr w:type="spellStart"/>
-      <w:r>
-        <w:rPr>
-          <w:i/>
-          <w:iCs/>
-        </w:rPr>
-        <w:t>Fiks_text</w:t>
-      </w:r>
-      <w:proofErr w:type="spellEnd"/>
-      <w:r>
-        <w:rPr>
-          <w:i/>
-          <w:iCs/>
-        </w:rPr>
+      <w:r>
+        <w:tab/>
+        <w:t>Default value er sett til 0.</w:t>
+      </w:r>
+    </w:p>
+    <w:p>
+      <w:r>
+        <w:tab/>
+      </w:r>
+      <w:r>
+        <w:rPr>
+          <w:i/>
+          <w:iCs/>
+        </w:rPr>
+        <w:t xml:space="preserve">Fiks_text </w:t>
+      </w:r>
+      <w:r>
+        <w:t xml:space="preserve">og </w:t>
+      </w:r>
+      <w:r>
+        <w:rPr>
+          <w:i/>
+          <w:iCs/>
+        </w:rPr>
+        <w:t>fiks_dato</w:t>
+      </w:r>
+      <w:r>
         <w:t xml:space="preserve"> </w:t>
       </w:r>
       <w:r>
-        <w:t xml:space="preserve">og </w:t>
-      </w:r>
-      <w:proofErr w:type="spellStart"/>
-      <w:r>
-        <w:rPr>
-          <w:i/>
-          <w:iCs/>
-        </w:rPr>
-        <w:t>fiks_dato</w:t>
-      </w:r>
-      <w:proofErr w:type="spellEnd"/>
-      <w:r>
-        <w:t xml:space="preserve"> </w:t>
-      </w:r>
-      <w:r>
         <w:t>er</w:t>
       </w:r>
       <w:r>
         <w:t xml:space="preserve"> avhengig av </w:t>
       </w:r>
-      <w:proofErr w:type="spellStart"/>
       <w:r>
         <w:rPr>
           <w:i/>
@@ -809,7 +630,6 @@
         </w:rPr>
         <w:t>problem_status</w:t>
       </w:r>
-      <w:proofErr w:type="spellEnd"/>
       <w:r>
         <w:t xml:space="preserve"> og er selvforklarende.</w:t>
       </w:r>
@@ -821,7 +641,6 @@
       <w:r>
         <w:t xml:space="preserve">Hvis </w:t>
       </w:r>
-      <w:proofErr w:type="spellStart"/>
       <w:r>
         <w:rPr>
           <w:i/>
@@ -829,7 +648,6 @@
         </w:rPr>
         <w:t>problem_status</w:t>
       </w:r>
-      <w:proofErr w:type="spellEnd"/>
       <w:r>
         <w:t xml:space="preserve"> er 1 (løst) burde innhold</w:t>
       </w:r>
@@ -854,7 +672,7 @@
     </w:p>
     <w:p>
       <w:pPr>
-        <w:pStyle w:val="Heading2"/>
+        <w:pStyle w:val="Overskrift2"/>
       </w:pPr>
       <w:r>
         <w:t>Kategori</w:t>
@@ -873,7 +691,6 @@
       <w:r>
         <w:t xml:space="preserve">En fiks har </w:t>
       </w:r>
-      <w:proofErr w:type="spellStart"/>
       <w:r>
         <w:rPr>
           <w:i/>
@@ -894,26 +711,18 @@
           <w:i/>
           <w:iCs/>
         </w:rPr>
+        <w:t xml:space="preserve">kategori </w:t>
+      </w:r>
+      <w:r>
+        <w:t xml:space="preserve">og </w:t>
+      </w:r>
+      <w:r>
+        <w:rPr>
+          <w:i/>
+          <w:iCs/>
+        </w:rPr>
         <w:t>kategori</w:t>
       </w:r>
-      <w:proofErr w:type="spellEnd"/>
-      <w:r>
-        <w:rPr>
-          <w:i/>
-          <w:iCs/>
-        </w:rPr>
-        <w:t xml:space="preserve"> </w:t>
-      </w:r>
-      <w:r>
-        <w:t xml:space="preserve">og </w:t>
-      </w:r>
-      <w:r>
-        <w:rPr>
-          <w:i/>
-          <w:iCs/>
-        </w:rPr>
-        <w:t>kategori</w:t>
-      </w:r>
       <w:r>
         <w:t>.</w:t>
       </w:r>
@@ -922,7 +731,6 @@
       <w:r>
         <w:tab/>
       </w:r>
-      <w:proofErr w:type="spellStart"/>
       <w:r>
         <w:rPr>
           <w:i/>
@@ -945,25 +753,8 @@
         </w:rPr>
         <w:t>tegori</w:t>
       </w:r>
-      <w:proofErr w:type="spellEnd"/>
-      <w:r>
-        <w:t xml:space="preserve"> er </w:t>
-      </w:r>
-      <w:proofErr w:type="spellStart"/>
-      <w:r>
-        <w:t>primary</w:t>
-      </w:r>
-      <w:proofErr w:type="spellEnd"/>
-      <w:r>
-        <w:t xml:space="preserve"> </w:t>
-      </w:r>
-      <w:proofErr w:type="spellStart"/>
-      <w:r>
-        <w:t>key</w:t>
-      </w:r>
-      <w:proofErr w:type="spellEnd"/>
-      <w:r>
-        <w:t xml:space="preserve"> til kategori-tabellen.</w:t>
+      <w:r>
+        <w:t xml:space="preserve"> er primary key til kategori-tabellen.</w:t>
       </w:r>
     </w:p>
     <w:p>
@@ -1001,12 +792,8 @@
 </w:document>
 </file>
 
-<file path=word/numbering.xml><?xml version="1.0" encoding="utf-8"?>
-<w:numbering xmlns:wpc="http://schemas.microsoft.com/office/word/2010/wordprocessingCanvas" xmlns:cx="http://schemas.microsoft.com/office/drawing/2014/chartex" xmlns:cx1="http://schemas.microsoft.com/office/drawing/2015/9/8/chartex" xmlns:cx2="http://schemas.microsoft.com/office/drawing/2015/10/21/chartex" xmlns:cx3="http://schemas.microsoft.com/office/drawing/2016/5/9/chartex" xmlns:cx4="http://schemas.microsoft.com/office/drawing/2016/5/10/chartex" xmlns:cx5="http://schemas.microsoft.com/office/drawing/2016/5/11/chartex" xmlns:cx6="http://schemas.microsoft.com/office/drawing/2016/5/12/chartex" xmlns:cx7="http://schemas.microsoft.com/office/drawing/2016/5/13/chartex" xmlns:cx8="http://schemas.microsoft.com/office/drawing/2016/5/14/chartex" xmlns:mc="http://schemas.openxmlformats.org/markup-compatibility/2006" xmlns:aink="http://schemas.microsoft.com/office/drawing/2016/ink" xmlns:am3d="http://schemas.microsoft.com/office/drawing/2017/model3d" xmlns:o="urn:schemas-microsoft-com:office:office" xmlns:oel="http://schemas.microsoft.com/office/2019/extlst" xmlns:r="http://schemas.openxmlformats.org/officeDocument/2006/relationships" xmlns:m="http://schemas.openxmlformats.org/officeDocument/2006/math" xmlns:v="urn:schemas-microsoft-com:vml" xmlns:wp14="http://schemas.microsoft.com/office/word/2010/wordprocessingDrawing" xmlns:wp="http://schemas.openxmlformats.org/drawingml/2006/wordprocessingDrawing" xmlns:w10="urn:schemas-microsoft-com:office:word" xmlns:w="http://schemas.openxmlformats.org/wordprocessingml/2006/main" xmlns:w14="http://schemas.microsoft.com/office/word/2010/wordml" xmlns:w15="http://schemas.microsoft.com/office/word/2012/wordml" xmlns:w16cex="http://schemas.microsoft.com/office/word/2018/wordml/cex" xmlns:w16cid="http://schemas.microsoft.com/office/word/2016/wordml/cid" xmlns:w16="http://schemas.microsoft.com/office/word/2018/wordml" xmlns:w16du="http://schemas.microsoft.com/office/word/2023/wordml/word16du" xmlns:w16sdtdh="http://schemas.microsoft.com/office/word/2020/wordml/sdtdatahash" xmlns:w16se="http://schemas.microsoft.com/office/word/2015/wordml/symex" xmlns:wpg="http://schemas.microsoft.com/office/word/2010/wordprocessingGroup" xmlns:wpi="http://schemas.microsoft.com/office/word/2010/wordprocessingInk" xmlns:wne="http://schemas.microsoft.com/office/word/2006/wordml" xmlns:wps="http://schemas.microsoft.com/office/word/2010/wordprocessingShape" mc:Ignorable="w14 w15 w16se w16cid w16 w16cex w16sdtdh w16du wp14"/>
-</file>
-
 <file path=word/styles.xml><?xml version="1.0" encoding="utf-8"?>
-<w:styles xmlns:mc="http://schemas.openxmlformats.org/markup-compatibility/2006" xmlns:r="http://schemas.openxmlformats.org/officeDocument/2006/relationships" xmlns:w="http://schemas.openxmlformats.org/wordprocessingml/2006/main" xmlns:w14="http://schemas.microsoft.com/office/word/2010/wordml" xmlns:w15="http://schemas.microsoft.com/office/word/2012/wordml" xmlns:w16cex="http://schemas.microsoft.com/office/word/2018/wordml/cex" xmlns:w16cid="http://schemas.microsoft.com/office/word/2016/wordml/cid" xmlns:w16="http://schemas.microsoft.com/office/word/2018/wordml" xmlns:w16du="http://schemas.microsoft.com/office/word/2023/wordml/word16du" xmlns:w16sdtdh="http://schemas.microsoft.com/office/word/2020/wordml/sdtdatahash" xmlns:w16se="http://schemas.microsoft.com/office/word/2015/wordml/symex" mc:Ignorable="w14 w15 w16se w16cid w16 w16cex w16sdtdh w16du">
+<w:styles xmlns:mc="http://schemas.openxmlformats.org/markup-compatibility/2006" xmlns:r="http://schemas.openxmlformats.org/officeDocument/2006/relationships" xmlns:w="http://schemas.openxmlformats.org/wordprocessingml/2006/main" xmlns:w14="http://schemas.microsoft.com/office/word/2010/wordml" xmlns:w15="http://schemas.microsoft.com/office/word/2012/wordml" xmlns:w16cex="http://schemas.microsoft.com/office/word/2018/wordml/cex" xmlns:w16cid="http://schemas.microsoft.com/office/word/2016/wordml/cid" xmlns:w16="http://schemas.microsoft.com/office/word/2018/wordml" xmlns:w16sdtdh="http://schemas.microsoft.com/office/word/2020/wordml/sdtdatahash" xmlns:w16se="http://schemas.microsoft.com/office/word/2015/wordml/symex" mc:Ignorable="w14 w15 w16se w16cid w16 w16cex w16sdtdh">
   <w:docDefaults>
     <w:rPrDefault>
       <w:rPr>
@@ -1406,11 +1193,11 @@
     <w:name w:val="Normal"/>
     <w:qFormat/>
   </w:style>
-  <w:style w:type="paragraph" w:styleId="Heading1">
+  <w:style w:type="paragraph" w:styleId="Overskrift1">
     <w:name w:val="heading 1"/>
     <w:basedOn w:val="Normal"/>
     <w:next w:val="Normal"/>
-    <w:link w:val="Heading1Char"/>
+    <w:link w:val="Overskrift1Tegn"/>
     <w:uiPriority w:val="9"/>
     <w:qFormat/>
     <w:rsid w:val="00596995"/>
@@ -1427,11 +1214,11 @@
       <w:szCs w:val="40"/>
     </w:rPr>
   </w:style>
-  <w:style w:type="paragraph" w:styleId="Heading2">
+  <w:style w:type="paragraph" w:styleId="Overskrift2">
     <w:name w:val="heading 2"/>
     <w:basedOn w:val="Normal"/>
     <w:next w:val="Normal"/>
-    <w:link w:val="Heading2Char"/>
+    <w:link w:val="Overskrift2Tegn"/>
     <w:uiPriority w:val="9"/>
     <w:unhideWhenUsed/>
     <w:qFormat/>
@@ -1449,11 +1236,11 @@
       <w:szCs w:val="32"/>
     </w:rPr>
   </w:style>
-  <w:style w:type="paragraph" w:styleId="Heading3">
+  <w:style w:type="paragraph" w:styleId="Overskrift3">
     <w:name w:val="heading 3"/>
     <w:basedOn w:val="Normal"/>
     <w:next w:val="Normal"/>
-    <w:link w:val="Heading3Char"/>
+    <w:link w:val="Overskrift3Tegn"/>
     <w:uiPriority w:val="9"/>
     <w:unhideWhenUsed/>
     <w:qFormat/>
@@ -1471,11 +1258,11 @@
       <w:szCs w:val="28"/>
     </w:rPr>
   </w:style>
-  <w:style w:type="paragraph" w:styleId="Heading4">
+  <w:style w:type="paragraph" w:styleId="Overskrift4">
     <w:name w:val="heading 4"/>
     <w:basedOn w:val="Normal"/>
     <w:next w:val="Normal"/>
-    <w:link w:val="Heading4Char"/>
+    <w:link w:val="Overskrift4Tegn"/>
     <w:uiPriority w:val="9"/>
     <w:semiHidden/>
     <w:unhideWhenUsed/>
@@ -1494,11 +1281,11 @@
       <w:color w:val="0F4761" w:themeColor="accent1" w:themeShade="BF"/>
     </w:rPr>
   </w:style>
-  <w:style w:type="paragraph" w:styleId="Heading5">
+  <w:style w:type="paragraph" w:styleId="Overskrift5">
     <w:name w:val="heading 5"/>
     <w:basedOn w:val="Normal"/>
     <w:next w:val="Normal"/>
-    <w:link w:val="Heading5Char"/>
+    <w:link w:val="Overskrift5Tegn"/>
     <w:uiPriority w:val="9"/>
     <w:semiHidden/>
     <w:unhideWhenUsed/>
@@ -1515,11 +1302,11 @@
       <w:color w:val="0F4761" w:themeColor="accent1" w:themeShade="BF"/>
     </w:rPr>
   </w:style>
-  <w:style w:type="paragraph" w:styleId="Heading6">
+  <w:style w:type="paragraph" w:styleId="Overskrift6">
     <w:name w:val="heading 6"/>
     <w:basedOn w:val="Normal"/>
     <w:next w:val="Normal"/>
-    <w:link w:val="Heading6Char"/>
+    <w:link w:val="Overskrift6Tegn"/>
     <w:uiPriority w:val="9"/>
     <w:semiHidden/>
     <w:unhideWhenUsed/>
@@ -1538,11 +1325,11 @@
       <w:color w:val="595959" w:themeColor="text1" w:themeTint="A6"/>
     </w:rPr>
   </w:style>
-  <w:style w:type="paragraph" w:styleId="Heading7">
+  <w:style w:type="paragraph" w:styleId="Overskrift7">
     <w:name w:val="heading 7"/>
     <w:basedOn w:val="Normal"/>
     <w:next w:val="Normal"/>
-    <w:link w:val="Heading7Char"/>
+    <w:link w:val="Overskrift7Tegn"/>
     <w:uiPriority w:val="9"/>
     <w:semiHidden/>
     <w:unhideWhenUsed/>
@@ -1559,11 +1346,11 @@
       <w:color w:val="595959" w:themeColor="text1" w:themeTint="A6"/>
     </w:rPr>
   </w:style>
-  <w:style w:type="paragraph" w:styleId="Heading8">
+  <w:style w:type="paragraph" w:styleId="Overskrift8">
     <w:name w:val="heading 8"/>
     <w:basedOn w:val="Normal"/>
     <w:next w:val="Normal"/>
-    <w:link w:val="Heading8Char"/>
+    <w:link w:val="Overskrift8Tegn"/>
     <w:uiPriority w:val="9"/>
     <w:semiHidden/>
     <w:unhideWhenUsed/>
@@ -1582,11 +1369,11 @@
       <w:color w:val="272727" w:themeColor="text1" w:themeTint="D8"/>
     </w:rPr>
   </w:style>
-  <w:style w:type="paragraph" w:styleId="Heading9">
+  <w:style w:type="paragraph" w:styleId="Overskrift9">
     <w:name w:val="heading 9"/>
     <w:basedOn w:val="Normal"/>
     <w:next w:val="Normal"/>
-    <w:link w:val="Heading9Char"/>
+    <w:link w:val="Overskrift9Tegn"/>
     <w:uiPriority w:val="9"/>
     <w:semiHidden/>
     <w:unhideWhenUsed/>
@@ -1603,13 +1390,13 @@
       <w:color w:val="272727" w:themeColor="text1" w:themeTint="D8"/>
     </w:rPr>
   </w:style>
-  <w:style w:type="character" w:default="1" w:styleId="DefaultParagraphFont">
+  <w:style w:type="character" w:default="1" w:styleId="Standardskriftforavsnitt">
     <w:name w:val="Default Paragraph Font"/>
     <w:uiPriority w:val="1"/>
     <w:semiHidden/>
     <w:unhideWhenUsed/>
   </w:style>
-  <w:style w:type="table" w:default="1" w:styleId="TableNormal">
+  <w:style w:type="table" w:default="1" w:styleId="Vanligtabell">
     <w:name w:val="Normal Table"/>
     <w:uiPriority w:val="99"/>
     <w:semiHidden/>
@@ -1624,16 +1411,16 @@
       </w:tblCellMar>
     </w:tblPr>
   </w:style>
-  <w:style w:type="numbering" w:default="1" w:styleId="NoList">
+  <w:style w:type="numbering" w:default="1" w:styleId="Ingenliste">
     <w:name w:val="No List"/>
     <w:uiPriority w:val="99"/>
     <w:semiHidden/>
     <w:unhideWhenUsed/>
   </w:style>
-  <w:style w:type="character" w:customStyle="1" w:styleId="Heading1Char">
-    <w:name w:val="Heading 1 Char"/>
-    <w:basedOn w:val="DefaultParagraphFont"/>
-    <w:link w:val="Heading1"/>
+  <w:style w:type="character" w:customStyle="1" w:styleId="Overskrift1Tegn">
+    <w:name w:val="Overskrift 1 Tegn"/>
+    <w:basedOn w:val="Standardskriftforavsnitt"/>
+    <w:link w:val="Overskrift1"/>
     <w:uiPriority w:val="9"/>
     <w:rsid w:val="00596995"/>
     <w:rPr>
@@ -1643,10 +1430,10 @@
       <w:szCs w:val="40"/>
     </w:rPr>
   </w:style>
-  <w:style w:type="character" w:customStyle="1" w:styleId="Heading2Char">
-    <w:name w:val="Heading 2 Char"/>
-    <w:basedOn w:val="DefaultParagraphFont"/>
-    <w:link w:val="Heading2"/>
+  <w:style w:type="character" w:customStyle="1" w:styleId="Overskrift2Tegn">
+    <w:name w:val="Overskrift 2 Tegn"/>
+    <w:basedOn w:val="Standardskriftforavsnitt"/>
+    <w:link w:val="Overskrift2"/>
     <w:uiPriority w:val="9"/>
     <w:rsid w:val="00596995"/>
     <w:rPr>
@@ -1656,10 +1443,10 @@
       <w:szCs w:val="32"/>
     </w:rPr>
   </w:style>
-  <w:style w:type="character" w:customStyle="1" w:styleId="Heading3Char">
-    <w:name w:val="Heading 3 Char"/>
-    <w:basedOn w:val="DefaultParagraphFont"/>
-    <w:link w:val="Heading3"/>
+  <w:style w:type="character" w:customStyle="1" w:styleId="Overskrift3Tegn">
+    <w:name w:val="Overskrift 3 Tegn"/>
+    <w:basedOn w:val="Standardskriftforavsnitt"/>
+    <w:link w:val="Overskrift3"/>
     <w:uiPriority w:val="9"/>
     <w:rsid w:val="00596995"/>
     <w:rPr>
@@ -1669,10 +1456,10 @@
       <w:szCs w:val="28"/>
     </w:rPr>
   </w:style>
-  <w:style w:type="character" w:customStyle="1" w:styleId="Heading4Char">
-    <w:name w:val="Heading 4 Char"/>
-    <w:basedOn w:val="DefaultParagraphFont"/>
-    <w:link w:val="Heading4"/>
+  <w:style w:type="character" w:customStyle="1" w:styleId="Overskrift4Tegn">
+    <w:name w:val="Overskrift 4 Tegn"/>
+    <w:basedOn w:val="Standardskriftforavsnitt"/>
+    <w:link w:val="Overskrift4"/>
     <w:uiPriority w:val="9"/>
     <w:semiHidden/>
     <w:rsid w:val="00596995"/>
@@ -1683,10 +1470,10 @@
       <w:color w:val="0F4761" w:themeColor="accent1" w:themeShade="BF"/>
     </w:rPr>
   </w:style>
-  <w:style w:type="character" w:customStyle="1" w:styleId="Heading5Char">
-    <w:name w:val="Heading 5 Char"/>
-    <w:basedOn w:val="DefaultParagraphFont"/>
-    <w:link w:val="Heading5"/>
+  <w:style w:type="character" w:customStyle="1" w:styleId="Overskrift5Tegn">
+    <w:name w:val="Overskrift 5 Tegn"/>
+    <w:basedOn w:val="Standardskriftforavsnitt"/>
+    <w:link w:val="Overskrift5"/>
     <w:uiPriority w:val="9"/>
     <w:semiHidden/>
     <w:rsid w:val="00596995"/>
@@ -1695,10 +1482,10 @@
       <w:color w:val="0F4761" w:themeColor="accent1" w:themeShade="BF"/>
     </w:rPr>
   </w:style>
-  <w:style w:type="character" w:customStyle="1" w:styleId="Heading6Char">
-    <w:name w:val="Heading 6 Char"/>
-    <w:basedOn w:val="DefaultParagraphFont"/>
-    <w:link w:val="Heading6"/>
+  <w:style w:type="character" w:customStyle="1" w:styleId="Overskrift6Tegn">
+    <w:name w:val="Overskrift 6 Tegn"/>
+    <w:basedOn w:val="Standardskriftforavsnitt"/>
+    <w:link w:val="Overskrift6"/>
     <w:uiPriority w:val="9"/>
     <w:semiHidden/>
     <w:rsid w:val="00596995"/>
@@ -1709,10 +1496,10 @@
       <w:color w:val="595959" w:themeColor="text1" w:themeTint="A6"/>
     </w:rPr>
   </w:style>
-  <w:style w:type="character" w:customStyle="1" w:styleId="Heading7Char">
-    <w:name w:val="Heading 7 Char"/>
-    <w:basedOn w:val="DefaultParagraphFont"/>
-    <w:link w:val="Heading7"/>
+  <w:style w:type="character" w:customStyle="1" w:styleId="Overskrift7Tegn">
+    <w:name w:val="Overskrift 7 Tegn"/>
+    <w:basedOn w:val="Standardskriftforavsnitt"/>
+    <w:link w:val="Overskrift7"/>
     <w:uiPriority w:val="9"/>
     <w:semiHidden/>
     <w:rsid w:val="00596995"/>
@@ -1721,10 +1508,10 @@
       <w:color w:val="595959" w:themeColor="text1" w:themeTint="A6"/>
     </w:rPr>
   </w:style>
-  <w:style w:type="character" w:customStyle="1" w:styleId="Heading8Char">
-    <w:name w:val="Heading 8 Char"/>
-    <w:basedOn w:val="DefaultParagraphFont"/>
-    <w:link w:val="Heading8"/>
+  <w:style w:type="character" w:customStyle="1" w:styleId="Overskrift8Tegn">
+    <w:name w:val="Overskrift 8 Tegn"/>
+    <w:basedOn w:val="Standardskriftforavsnitt"/>
+    <w:link w:val="Overskrift8"/>
     <w:uiPriority w:val="9"/>
     <w:semiHidden/>
     <w:rsid w:val="00596995"/>
@@ -1735,10 +1522,10 @@
       <w:color w:val="272727" w:themeColor="text1" w:themeTint="D8"/>
     </w:rPr>
   </w:style>
-  <w:style w:type="character" w:customStyle="1" w:styleId="Heading9Char">
-    <w:name w:val="Heading 9 Char"/>
-    <w:basedOn w:val="DefaultParagraphFont"/>
-    <w:link w:val="Heading9"/>
+  <w:style w:type="character" w:customStyle="1" w:styleId="Overskrift9Tegn">
+    <w:name w:val="Overskrift 9 Tegn"/>
+    <w:basedOn w:val="Standardskriftforavsnitt"/>
+    <w:link w:val="Overskrift9"/>
     <w:uiPriority w:val="9"/>
     <w:semiHidden/>
     <w:rsid w:val="00596995"/>
@@ -1747,11 +1534,11 @@
       <w:color w:val="272727" w:themeColor="text1" w:themeTint="D8"/>
     </w:rPr>
   </w:style>
-  <w:style w:type="paragraph" w:styleId="Title">
+  <w:style w:type="paragraph" w:styleId="Tittel">
     <w:name w:val="Title"/>
     <w:basedOn w:val="Normal"/>
     <w:next w:val="Normal"/>
-    <w:link w:val="TitleChar"/>
+    <w:link w:val="TittelTegn"/>
     <w:uiPriority w:val="10"/>
     <w:qFormat/>
     <w:rsid w:val="00596995"/>
@@ -1767,10 +1554,10 @@
       <w:szCs w:val="56"/>
     </w:rPr>
   </w:style>
-  <w:style w:type="character" w:customStyle="1" w:styleId="TitleChar">
-    <w:name w:val="Title Char"/>
-    <w:basedOn w:val="DefaultParagraphFont"/>
-    <w:link w:val="Title"/>
+  <w:style w:type="character" w:customStyle="1" w:styleId="TittelTegn">
+    <w:name w:val="Tittel Tegn"/>
+    <w:basedOn w:val="Standardskriftforavsnitt"/>
+    <w:link w:val="Tittel"/>
     <w:uiPriority w:val="10"/>
     <w:rsid w:val="00596995"/>
     <w:rPr>
@@ -1781,11 +1568,11 @@
       <w:szCs w:val="56"/>
     </w:rPr>
   </w:style>
-  <w:style w:type="paragraph" w:styleId="Subtitle">
+  <w:style w:type="paragraph" w:styleId="Undertittel">
     <w:name w:val="Subtitle"/>
     <w:basedOn w:val="Normal"/>
     <w:next w:val="Normal"/>
-    <w:link w:val="SubtitleChar"/>
+    <w:link w:val="UndertittelTegn"/>
     <w:uiPriority w:val="11"/>
     <w:qFormat/>
     <w:rsid w:val="00596995"/>
@@ -1802,10 +1589,10 @@
       <w:szCs w:val="28"/>
     </w:rPr>
   </w:style>
-  <w:style w:type="character" w:customStyle="1" w:styleId="SubtitleChar">
-    <w:name w:val="Subtitle Char"/>
-    <w:basedOn w:val="DefaultParagraphFont"/>
-    <w:link w:val="Subtitle"/>
+  <w:style w:type="character" w:customStyle="1" w:styleId="UndertittelTegn">
+    <w:name w:val="Undertittel Tegn"/>
+    <w:basedOn w:val="Standardskriftforavsnitt"/>
+    <w:link w:val="Undertittel"/>
     <w:uiPriority w:val="11"/>
     <w:rsid w:val="00596995"/>
     <w:rPr>
@@ -1816,11 +1603,11 @@
       <w:szCs w:val="28"/>
     </w:rPr>
   </w:style>
-  <w:style w:type="paragraph" w:styleId="Quote">
+  <w:style w:type="paragraph" w:styleId="Sitat">
     <w:name w:val="Quote"/>
     <w:basedOn w:val="Normal"/>
     <w:next w:val="Normal"/>
-    <w:link w:val="QuoteChar"/>
+    <w:link w:val="SitatTegn"/>
     <w:uiPriority w:val="29"/>
     <w:qFormat/>
     <w:rsid w:val="00596995"/>
@@ -1834,10 +1621,10 @@
       <w:color w:val="404040" w:themeColor="text1" w:themeTint="BF"/>
     </w:rPr>
   </w:style>
-  <w:style w:type="character" w:customStyle="1" w:styleId="QuoteChar">
-    <w:name w:val="Quote Char"/>
-    <w:basedOn w:val="DefaultParagraphFont"/>
-    <w:link w:val="Quote"/>
+  <w:style w:type="character" w:customStyle="1" w:styleId="SitatTegn">
+    <w:name w:val="Sitat Tegn"/>
+    <w:basedOn w:val="Standardskriftforavsnitt"/>
+    <w:link w:val="Sitat"/>
     <w:uiPriority w:val="29"/>
     <w:rsid w:val="00596995"/>
     <w:rPr>
@@ -1846,7 +1633,7 @@
       <w:color w:val="404040" w:themeColor="text1" w:themeTint="BF"/>
     </w:rPr>
   </w:style>
-  <w:style w:type="paragraph" w:styleId="ListParagraph">
+  <w:style w:type="paragraph" w:styleId="Listeavsnitt">
     <w:name w:val="List Paragraph"/>
     <w:basedOn w:val="Normal"/>
     <w:uiPriority w:val="34"/>
@@ -1857,9 +1644,9 @@
       <w:contextualSpacing/>
     </w:pPr>
   </w:style>
-  <w:style w:type="character" w:styleId="IntenseEmphasis">
+  <w:style w:type="character" w:styleId="Sterkutheving">
     <w:name w:val="Intense Emphasis"/>
-    <w:basedOn w:val="DefaultParagraphFont"/>
+    <w:basedOn w:val="Standardskriftforavsnitt"/>
     <w:uiPriority w:val="21"/>
     <w:qFormat/>
     <w:rsid w:val="00596995"/>
@@ -1869,11 +1656,11 @@
       <w:color w:val="0F4761" w:themeColor="accent1" w:themeShade="BF"/>
     </w:rPr>
   </w:style>
-  <w:style w:type="paragraph" w:styleId="IntenseQuote">
+  <w:style w:type="paragraph" w:styleId="Sterktsitat">
     <w:name w:val="Intense Quote"/>
     <w:basedOn w:val="Normal"/>
     <w:next w:val="Normal"/>
-    <w:link w:val="IntenseQuoteChar"/>
+    <w:link w:val="SterktsitatTegn"/>
     <w:uiPriority w:val="30"/>
     <w:qFormat/>
     <w:rsid w:val="00596995"/>
@@ -1892,10 +1679,10 @@
       <w:color w:val="0F4761" w:themeColor="accent1" w:themeShade="BF"/>
     </w:rPr>
   </w:style>
-  <w:style w:type="character" w:customStyle="1" w:styleId="IntenseQuoteChar">
-    <w:name w:val="Intense Quote Char"/>
-    <w:basedOn w:val="DefaultParagraphFont"/>
-    <w:link w:val="IntenseQuote"/>
+  <w:style w:type="character" w:customStyle="1" w:styleId="SterktsitatTegn">
+    <w:name w:val="Sterkt sitat Tegn"/>
+    <w:basedOn w:val="Standardskriftforavsnitt"/>
+    <w:link w:val="Sterktsitat"/>
     <w:uiPriority w:val="30"/>
     <w:rsid w:val="00596995"/>
     <w:rPr>
@@ -1904,9 +1691,9 @@
       <w:color w:val="0F4761" w:themeColor="accent1" w:themeShade="BF"/>
     </w:rPr>
   </w:style>
-  <w:style w:type="character" w:styleId="IntenseReference">
+  <w:style w:type="character" w:styleId="Sterkreferanse">
     <w:name w:val="Intense Reference"/>
-    <w:basedOn w:val="DefaultParagraphFont"/>
+    <w:basedOn w:val="Standardskriftforavsnitt"/>
     <w:uiPriority w:val="32"/>
     <w:qFormat/>
     <w:rsid w:val="00596995"/>

</xml_diff>